<commit_message>
Add labels to doc
</commit_message>
<xml_diff>
--- a/diabetes_writeup.docx
+++ b/diabetes_writeup.docx
@@ -20,7 +20,7 @@
             <mc:AlternateContent>
               <mc:Choice Requires="wps">
                 <w:drawing>
-                  <wp:anchor distT="0" distB="0" distL="114300" distR="114300" simplePos="0" relativeHeight="251661312" behindDoc="0" locked="0" layoutInCell="1" allowOverlap="1" wp14:anchorId="27BFE940" wp14:editId="4B191E8C">
+                  <wp:anchor distT="0" distB="0" distL="114300" distR="114300" simplePos="0" relativeHeight="251661312" behindDoc="0" locked="0" layoutInCell="1" allowOverlap="1" wp14:anchorId="27BFE940" wp14:editId="1B9F0D6F">
                     <wp:simplePos x="0" y="0"/>
                     <wp:positionH relativeFrom="page">
                       <wp:posOffset>457200</wp:posOffset>
@@ -202,7 +202,7 @@
                     <v:stroke joinstyle="miter"/>
                     <v:path gradientshapeok="t" o:connecttype="rect"/>
                   </v:shapetype>
-                  <v:shape id="Text Box 30" o:spid="_x0000_s1026" type="#_x0000_t202" style="position:absolute;margin-left:36pt;margin-top:600.75pt;width:453pt;height:89.25pt;z-index:251661312;visibility:visible;mso-wrap-style:square;mso-width-percent:1154;mso-height-percent:0;mso-wrap-distance-left:9pt;mso-wrap-distance-top:0;mso-wrap-distance-right:9pt;mso-wrap-distance-bottom:0;mso-position-horizontal:absolute;mso-position-horizontal-relative:page;mso-position-vertical:absolute;mso-position-vertical-relative:page;mso-width-percent:1154;mso-height-percent:0;mso-width-relative:margin;mso-height-relative:margin;v-text-anchor:top" o:gfxdata="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" filled="f" stroked="f" strokeweight=".5pt">
+                  <v:shape id="Text Box 30" o:spid="_x0000_s1026" type="#_x0000_t202" style="position:absolute;margin-left:36pt;margin-top:600.75pt;width:453pt;height:89.25pt;z-index:251661312;visibility:visible;mso-wrap-style:square;mso-width-percent:1154;mso-height-percent:0;mso-wrap-distance-left:9pt;mso-wrap-distance-top:0;mso-wrap-distance-right:9pt;mso-wrap-distance-bottom:0;mso-position-horizontal:absolute;mso-position-horizontal-relative:page;mso-position-vertical:absolute;mso-position-vertical-relative:page;mso-width-percent:1154;mso-height-percent:0;mso-width-relative:margin;mso-height-relative:margin;v-text-anchor:top" o:gfxdata="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" filled="f" stroked="f" strokeweight=".5pt">
                     <v:textbox inset="1in,0,86.4pt,0">
                       <w:txbxContent>
                         <w:sdt>
@@ -329,7 +329,7 @@
             <mc:AlternateContent>
               <mc:Choice Requires="wpg">
                 <w:drawing>
-                  <wp:anchor distT="0" distB="0" distL="114300" distR="114300" simplePos="0" relativeHeight="251659264" behindDoc="1" locked="0" layoutInCell="1" allowOverlap="1" wp14:anchorId="05E707BC" wp14:editId="38B5230F">
+                  <wp:anchor distT="0" distB="0" distL="114300" distR="114300" simplePos="0" relativeHeight="251659264" behindDoc="1" locked="0" layoutInCell="1" allowOverlap="1" wp14:anchorId="05E707BC" wp14:editId="3FD315B2">
                     <wp:simplePos x="0" y="0"/>
                     <wp:positionH relativeFrom="margin">
                       <wp:align>center</wp:align>
@@ -631,9 +631,9 @@
               </mc:Choice>
               <mc:Fallback>
                 <w:pict>
-                  <v:group w14:anchorId="05E707BC" id="Group 28" o:spid="_x0000_s1027" style="position:absolute;margin-left:0;margin-top:0;width:540pt;height:556.55pt;z-index:-251657216;mso-width-percent:1154;mso-height-percent:670;mso-top-percent:45;mso-position-horizontal:center;mso-position-horizontal-relative:margin;mso-position-vertical-relative:page;mso-width-percent:1154;mso-height-percent:670;mso-top-percent:45;mso-width-relative:margin" coordsize="55613,54044" o:gfxdata="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">
+                  <v:group w14:anchorId="05E707BC" id="Group 28" o:spid="_x0000_s1027" style="position:absolute;margin-left:0;margin-top:0;width:540pt;height:556.55pt;z-index:-251657216;mso-width-percent:1154;mso-height-percent:670;mso-top-percent:45;mso-position-horizontal:center;mso-position-horizontal-relative:margin;mso-position-vertical-relative:page;mso-width-percent:1154;mso-height-percent:670;mso-top-percent:45;mso-width-relative:margin" coordsize="55613,54044" o:gfxdata="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">
                     <o:lock v:ext="edit" aspectratio="t"/>
-                    <v:shape id="Freeform 10" o:spid="_x0000_s1028" style="position:absolute;width:55575;height:54044;visibility:visible;mso-wrap-style:square;v-text-anchor:bottom" coordsize="720,700" o:spt="100" o:gfxdata="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" adj="-11796480,,5400" path="m,c,644,,644,,644v23,6,62,14,113,21c250,685,476,700,720,644v,-27,,-27,,-27c720,,720,,720,,,,,,,e" filled="f" strokecolor="#a5a5a5 [3206]">
+                    <v:shape id="Freeform 10" o:spid="_x0000_s1028" style="position:absolute;width:55575;height:54044;visibility:visible;mso-wrap-style:square;v-text-anchor:bottom" coordsize="720,700" o:spt="100" o:gfxdata="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" adj="-11796480,,5400" path="m,c,644,,644,,644v23,6,62,14,113,21c250,685,476,700,720,644v,-27,,-27,,-27c720,,720,,720,,,,,,,e" filled="f" strokecolor="#a5a5a5 [3206]">
                       <v:stroke joinstyle="miter"/>
                       <v:formulas/>
                       <v:path arrowok="t" o:connecttype="custom" o:connectlocs="0,0;0,4972126;872222,5134261;5557520,4972126;5557520,4763667;5557520,0;0,0" o:connectangles="0,0,0,0,0,0,0" textboxrect="0,0,720,700"/>
@@ -676,7 +676,7 @@
                         </w:txbxContent>
                       </v:textbox>
                     </v:shape>
-                    <v:shape id="Freeform 11" o:spid="_x0000_s1029" style="position:absolute;left:8763;top:47697;width:46850;height:5099;visibility:visible;mso-wrap-style:square;v-text-anchor:bottom" coordsize="607,66" o:gfxdata="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" path="m607,c450,44,300,57,176,57,109,57,49,53,,48,66,58,152,66,251,66,358,66,480,56,607,27,607,,607,,607,e" filled="f" strokecolor="#a5a5a5 [3206]">
+                    <v:shape id="Freeform 11" o:spid="_x0000_s1029" style="position:absolute;left:8763;top:47697;width:46850;height:5099;visibility:visible;mso-wrap-style:square;v-text-anchor:bottom" coordsize="607,66" o:gfxdata="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" path="m607,c450,44,300,57,176,57,109,57,49,53,,48,66,58,152,66,251,66,358,66,480,56,607,27,607,,607,,607,e" filled="f" strokecolor="#a5a5a5 [3206]">
                       <v:path arrowok="t" o:connecttype="custom" o:connectlocs="4685030,0;1358427,440373;0,370840;1937302,509905;4685030,208598;4685030,0" o:connectangles="0,0,0,0,0,0"/>
                     </v:shape>
                     <w10:wrap anchorx="margin" anchory="page"/>
@@ -692,7 +692,7 @@
             <mc:AlternateContent>
               <mc:Choice Requires="wps">
                 <w:drawing>
-                  <wp:anchor distT="0" distB="0" distL="114300" distR="114300" simplePos="0" relativeHeight="251660288" behindDoc="0" locked="0" layoutInCell="1" allowOverlap="1" wp14:anchorId="7ED08EA4" wp14:editId="681CE063">
+                  <wp:anchor distT="0" distB="0" distL="114300" distR="114300" simplePos="0" relativeHeight="251660288" behindDoc="0" locked="0" layoutInCell="1" allowOverlap="1" wp14:anchorId="7ED08EA4" wp14:editId="1FF41440">
                     <wp:simplePos x="0" y="0"/>
                     <wp:positionH relativeFrom="margin">
                       <wp:align>right</wp:align>
@@ -819,7 +819,7 @@
               </mc:Choice>
               <mc:Fallback>
                 <w:pict>
-                  <v:rect w14:anchorId="7ED08EA4" id="Rectangle 31" o:spid="_x0000_s1030" style="position:absolute;margin-left:-4.4pt;margin-top:0;width:46.8pt;height:77.75pt;z-index:251660288;visibility:visible;mso-wrap-style:square;mso-width-percent:76;mso-height-percent:98;mso-top-percent:23;mso-wrap-distance-left:9pt;mso-wrap-distance-top:0;mso-wrap-distance-right:9pt;mso-wrap-distance-bottom:0;mso-position-horizontal:right;mso-position-horizontal-relative:margin;mso-position-vertical-relative:page;mso-width-percent:76;mso-height-percent:98;mso-top-percent:23;mso-width-relative:page;mso-height-relative:page;v-text-anchor:bottom" o:gfxdata="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" fillcolor="#4472c4 [3204]" stroked="f" strokeweight="1pt">
+                  <v:rect w14:anchorId="7ED08EA4" id="Rectangle 31" o:spid="_x0000_s1030" style="position:absolute;margin-left:-4.4pt;margin-top:0;width:46.8pt;height:77.75pt;z-index:251660288;visibility:visible;mso-wrap-style:square;mso-width-percent:76;mso-height-percent:98;mso-top-percent:23;mso-wrap-distance-left:9pt;mso-wrap-distance-top:0;mso-wrap-distance-right:9pt;mso-wrap-distance-bottom:0;mso-position-horizontal:right;mso-position-horizontal-relative:margin;mso-position-vertical-relative:page;mso-width-percent:76;mso-height-percent:98;mso-top-percent:23;mso-width-relative:page;mso-height-relative:page;v-text-anchor:bottom" o:gfxdata="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" fillcolor="#4472c4 [3204]" stroked="f" strokeweight="1pt">
                     <v:fill opacity="45746f"/>
                     <o:lock v:ext="edit" aspectratio="t"/>
                     <v:textbox inset="3.6pt,,3.6pt">
@@ -1028,24 +1028,28 @@
         </w:rPr>
         <w:t>This case study will utilize two datasets, “</w:t>
       </w:r>
+      <w:proofErr w:type="spellStart"/>
       <w:r>
         <w:rPr>
           <w:rFonts w:asciiTheme="minorHAnsi" w:hAnsiTheme="minorHAnsi" w:cstheme="minorHAnsi"/>
         </w:rPr>
         <w:t>diabetic_data</w:t>
       </w:r>
+      <w:proofErr w:type="spellEnd"/>
       <w:r>
         <w:rPr>
           <w:rFonts w:asciiTheme="minorHAnsi" w:hAnsiTheme="minorHAnsi" w:cstheme="minorHAnsi"/>
         </w:rPr>
         <w:t>” and “</w:t>
       </w:r>
+      <w:proofErr w:type="spellStart"/>
       <w:r>
         <w:rPr>
           <w:rFonts w:asciiTheme="minorHAnsi" w:hAnsiTheme="minorHAnsi" w:cstheme="minorHAnsi"/>
         </w:rPr>
         <w:t>IDs_mapping</w:t>
       </w:r>
+      <w:proofErr w:type="spellEnd"/>
       <w:r>
         <w:rPr>
           <w:rFonts w:asciiTheme="minorHAnsi" w:hAnsiTheme="minorHAnsi" w:cstheme="minorHAnsi"/>
@@ -1402,7 +1406,25 @@
           <w:i/>
           <w:iCs/>
         </w:rPr>
-        <w:t xml:space="preserve"> across the classes “No” “&gt;30,” “&lt;30”</w:t>
+        <w:t xml:space="preserve"> across the classes “No” “&gt;30,” “&lt;</w:t>
+      </w:r>
+      <w:proofErr w:type="gramStart"/>
+      <w:r>
+        <w:rPr>
+          <w:rFonts w:asciiTheme="minorHAnsi" w:hAnsiTheme="minorHAnsi" w:cstheme="minorHAnsi"/>
+          <w:i/>
+          <w:iCs/>
+        </w:rPr>
+        <w:t>30</w:t>
+      </w:r>
+      <w:proofErr w:type="gramEnd"/>
+      <w:r>
+        <w:rPr>
+          <w:rFonts w:asciiTheme="minorHAnsi" w:hAnsiTheme="minorHAnsi" w:cstheme="minorHAnsi"/>
+          <w:i/>
+          <w:iCs/>
+        </w:rPr>
+        <w:t>”</w:t>
       </w:r>
     </w:p>
     <w:p>
@@ -1423,9 +1445,9 @@
           <w:noProof/>
         </w:rPr>
         <w:drawing>
-          <wp:inline distT="0" distB="0" distL="0" distR="0" wp14:anchorId="543B75F8" wp14:editId="0A6CE586">
-            <wp:extent cx="4705350" cy="4529600"/>
-            <wp:effectExtent l="19050" t="19050" r="19050" b="23495"/>
+          <wp:inline distT="0" distB="0" distL="0" distR="0" wp14:anchorId="543B75F8" wp14:editId="789174EA">
+            <wp:extent cx="3730752" cy="3593592"/>
+            <wp:effectExtent l="12700" t="12700" r="15875" b="13335"/>
             <wp:docPr id="1911725593" name="Picture 1" descr="A graph of a number of different colored bars&#10;&#10;Description automatically generated"/>
             <wp:cNvGraphicFramePr>
               <a:graphicFrameLocks xmlns:a="http://schemas.openxmlformats.org/drawingml/2006/main" noChangeAspect="1"/>
@@ -1446,7 +1468,7 @@
                   <pic:spPr>
                     <a:xfrm>
                       <a:off x="0" y="0"/>
-                      <a:ext cx="4705501" cy="4529745"/>
+                      <a:ext cx="3730752" cy="3593592"/>
                     </a:xfrm>
                     <a:prstGeom prst="rect">
                       <a:avLst/>
@@ -1467,10 +1489,45 @@
     <w:p>
       <w:pPr>
         <w:pStyle w:val="NormalWeb"/>
-        <w:rPr>
-          <w:rFonts w:asciiTheme="minorHAnsi" w:hAnsiTheme="minorHAnsi" w:cstheme="minorHAnsi"/>
-        </w:rPr>
-      </w:pPr>
+        <w:jc w:val="center"/>
+        <w:rPr>
+          <w:rFonts w:asciiTheme="minorHAnsi" w:hAnsiTheme="minorHAnsi" w:cstheme="minorHAnsi"/>
+          <w:i/>
+          <w:iCs/>
+          <w:sz w:val="22"/>
+          <w:szCs w:val="22"/>
+        </w:rPr>
+      </w:pPr>
+      <w:r>
+        <w:rPr>
+          <w:rFonts w:asciiTheme="minorHAnsi" w:hAnsiTheme="minorHAnsi" w:cstheme="minorHAnsi"/>
+          <w:i/>
+          <w:iCs/>
+          <w:sz w:val="22"/>
+          <w:szCs w:val="22"/>
+        </w:rPr>
+        <w:t>Description: The count plot indicates that out of all the readmitted status. Most were not readmitted.</w:t>
+      </w:r>
+      <w:r>
+        <w:rPr>
+          <w:rFonts w:asciiTheme="minorHAnsi" w:hAnsiTheme="minorHAnsi" w:cstheme="minorHAnsi"/>
+          <w:i/>
+          <w:iCs/>
+          <w:sz w:val="22"/>
+          <w:szCs w:val="22"/>
+        </w:rPr>
+        <w:t xml:space="preserve"> </w:t>
+      </w:r>
+      <w:r>
+        <w:rPr>
+          <w:rFonts w:asciiTheme="minorHAnsi" w:hAnsiTheme="minorHAnsi" w:cstheme="minorHAnsi"/>
+          <w:i/>
+          <w:iCs/>
+          <w:sz w:val="22"/>
+          <w:szCs w:val="22"/>
+        </w:rPr>
+        <w:t xml:space="preserve"> </w:t>
+      </w:r>
     </w:p>
     <w:p>
       <w:pPr>
@@ -1479,10 +1536,19 @@
           <w:rFonts w:asciiTheme="minorHAnsi" w:hAnsiTheme="minorHAnsi" w:cstheme="minorHAnsi"/>
         </w:rPr>
       </w:pPr>
-      <w:r>
-        <w:rPr>
-          <w:rFonts w:asciiTheme="minorHAnsi" w:hAnsiTheme="minorHAnsi" w:cstheme="minorHAnsi"/>
-        </w:rPr>
+    </w:p>
+    <w:p>
+      <w:pPr>
+        <w:pStyle w:val="NormalWeb"/>
+        <w:rPr>
+          <w:rFonts w:asciiTheme="minorHAnsi" w:hAnsiTheme="minorHAnsi" w:cstheme="minorHAnsi"/>
+        </w:rPr>
+      </w:pPr>
+      <w:r>
+        <w:rPr>
+          <w:rFonts w:asciiTheme="minorHAnsi" w:hAnsiTheme="minorHAnsi" w:cstheme="minorHAnsi"/>
+        </w:rPr>
+        <w:lastRenderedPageBreak/>
         <w:t xml:space="preserve">The first amendment to our data and thus the scope of our project </w:t>
       </w:r>
       <w:r>
@@ -1640,10 +1706,75 @@
     <w:p>
       <w:pPr>
         <w:pStyle w:val="NormalWeb"/>
-        <w:rPr>
-          <w:rFonts w:asciiTheme="minorHAnsi" w:hAnsiTheme="minorHAnsi" w:cstheme="minorHAnsi"/>
-        </w:rPr>
-      </w:pPr>
+        <w:jc w:val="center"/>
+        <w:rPr>
+          <w:rFonts w:asciiTheme="minorHAnsi" w:hAnsiTheme="minorHAnsi" w:cstheme="minorHAnsi"/>
+          <w:i/>
+          <w:iCs/>
+          <w:sz w:val="22"/>
+          <w:szCs w:val="22"/>
+        </w:rPr>
+      </w:pPr>
+      <w:r>
+        <w:rPr>
+          <w:rFonts w:asciiTheme="minorHAnsi" w:hAnsiTheme="minorHAnsi" w:cstheme="minorHAnsi"/>
+          <w:i/>
+          <w:iCs/>
+          <w:sz w:val="22"/>
+          <w:szCs w:val="22"/>
+        </w:rPr>
+        <w:t xml:space="preserve">Description: The count plot indicates that out of all the readmitted </w:t>
+      </w:r>
+      <w:r>
+        <w:rPr>
+          <w:rFonts w:asciiTheme="minorHAnsi" w:hAnsiTheme="minorHAnsi" w:cstheme="minorHAnsi"/>
+          <w:i/>
+          <w:iCs/>
+          <w:sz w:val="22"/>
+          <w:szCs w:val="22"/>
+        </w:rPr>
+        <w:t>statuses (after converting them to binary)</w:t>
+      </w:r>
+      <w:r>
+        <w:rPr>
+          <w:rFonts w:asciiTheme="minorHAnsi" w:hAnsiTheme="minorHAnsi" w:cstheme="minorHAnsi"/>
+          <w:i/>
+          <w:iCs/>
+          <w:sz w:val="22"/>
+          <w:szCs w:val="22"/>
+        </w:rPr>
+        <w:t>.</w:t>
+      </w:r>
+      <w:r>
+        <w:rPr>
+          <w:rFonts w:asciiTheme="minorHAnsi" w:hAnsiTheme="minorHAnsi" w:cstheme="minorHAnsi"/>
+          <w:i/>
+          <w:iCs/>
+          <w:sz w:val="22"/>
+          <w:szCs w:val="22"/>
+        </w:rPr>
+        <w:t xml:space="preserve"> </w:t>
+      </w:r>
+      <w:r>
+        <w:rPr>
+          <w:rFonts w:asciiTheme="minorHAnsi" w:hAnsiTheme="minorHAnsi" w:cstheme="minorHAnsi"/>
+          <w:i/>
+          <w:iCs/>
+          <w:sz w:val="22"/>
+          <w:szCs w:val="22"/>
+        </w:rPr>
+        <w:t xml:space="preserve"> </w:t>
+      </w:r>
+      <w:r>
+        <w:rPr>
+          <w:rFonts w:asciiTheme="minorHAnsi" w:hAnsiTheme="minorHAnsi" w:cstheme="minorHAnsi"/>
+          <w:i/>
+          <w:iCs/>
+          <w:sz w:val="22"/>
+          <w:szCs w:val="22"/>
+        </w:rPr>
+        <w:t>Our “No Readmission” count is far higher than the “readmission” count.</w:t>
+      </w:r>
     </w:p>
     <w:p>
       <w:pPr>
@@ -1658,25 +1789,38 @@
           <w:rFonts w:asciiTheme="minorHAnsi" w:hAnsiTheme="minorHAnsi" w:cstheme="minorHAnsi"/>
           <w:color w:val="4472C4" w:themeColor="accent1"/>
         </w:rPr>
-        <w:t>Patient Data Privacy And Information Inclusion/Exclusion</w:t>
-      </w:r>
-    </w:p>
-    <w:p>
-      <w:pPr>
-        <w:rPr>
+        <w:t xml:space="preserve">Patient Data Privacy </w:t>
+      </w:r>
+      <w:proofErr w:type="gramStart"/>
+      <w:r>
+        <w:rPr>
+          <w:rFonts w:asciiTheme="minorHAnsi" w:hAnsiTheme="minorHAnsi" w:cstheme="minorHAnsi"/>
           <w:color w:val="4472C4" w:themeColor="accent1"/>
         </w:rPr>
-      </w:pPr>
-      <w:r>
-        <w:t xml:space="preserve">Respecting patient data privacy is of paramount importance in healthcare research, and this study is no exception. We recognize that certain demographic and clinical variables, such as race, gender, and age, can be invaluable in identifying potential contributors to the prediction of patient readmission. However, </w:t>
-      </w:r>
+        <w:t>And</w:t>
+      </w:r>
+      <w:proofErr w:type="gramEnd"/>
+      <w:r>
+        <w:rPr>
+          <w:rFonts w:asciiTheme="minorHAnsi" w:hAnsiTheme="minorHAnsi" w:cstheme="minorHAnsi"/>
+          <w:color w:val="4472C4" w:themeColor="accent1"/>
+        </w:rPr>
+        <w:t xml:space="preserve"> Information Inclusion/Exclusion</w:t>
+      </w:r>
+    </w:p>
+    <w:p>
+      <w:pPr>
+        <w:rPr>
+          <w:color w:val="4472C4" w:themeColor="accent1"/>
+        </w:rPr>
+      </w:pPr>
+      <w:r>
+        <w:t>Respecting patient data privacy is of paramount importance in healthcare research, and this study is no exception. We recognize that certain demographic and clinical variables, such as race, gender, and age, can be invaluable in identifying potential contributors to the prediction of patient readmission. However, it is essential to emphasize that in our data analysis and modeling process, stringent measures have been implemented to safeguard patient privacy.</w:t>
+      </w:r>
+    </w:p>
+    <w:p>
       <w:r>
         <w:lastRenderedPageBreak/>
-        <w:t>it is essential to emphasize that in our data analysis and modeling process, stringent measures have been implemented to safeguard patient privacy.</w:t>
-      </w:r>
-    </w:p>
-    <w:p>
-      <w:r>
         <w:t>All patient identifiers, including but not limited to names, addresses, and specific identification numbers, have been rigorously excluded from our dataset. Additionally, any data attributes that could be used to directly infer individual patient identities or sensitive personal information have been carefully removed or anonymized to ensure the utmost protection of patient privacy.</w:t>
       </w:r>
     </w:p>
@@ -1762,7 +1906,21 @@
         <w:rPr>
           <w:rFonts w:asciiTheme="minorHAnsi" w:hAnsiTheme="minorHAnsi" w:cstheme="minorHAnsi"/>
         </w:rPr>
-        <w:t xml:space="preserve"> The 'weight' attribute exhibited a significant percentage of missing values, exceeding 90%. Similar to the 'race' attribute, we investigated the nature of this missing data and confirmed that it was MCAR. However, due to the substantial extent of missing values and the limited potential usefulness of this feature, we made the decision to remove the 'weight' attribute from our dataset.</w:t>
+        <w:t xml:space="preserve"> The 'weight' attribute exhibited a significant percentage of missing values, exceeding 90%. </w:t>
+      </w:r>
+      <w:proofErr w:type="gramStart"/>
+      <w:r>
+        <w:rPr>
+          <w:rFonts w:asciiTheme="minorHAnsi" w:hAnsiTheme="minorHAnsi" w:cstheme="minorHAnsi"/>
+        </w:rPr>
+        <w:t>Similar to</w:t>
+      </w:r>
+      <w:proofErr w:type="gramEnd"/>
+      <w:r>
+        <w:rPr>
+          <w:rFonts w:asciiTheme="minorHAnsi" w:hAnsiTheme="minorHAnsi" w:cstheme="minorHAnsi"/>
+        </w:rPr>
+        <w:t xml:space="preserve"> the 'race' attribute, we investigated the nature of this missing data and confirmed that it was MCAR. However, due to the substantial extent of missing values and the limited potential usefulness of this feature, we made the decision to remove the 'weight' attribute from our dataset.</w:t>
       </w:r>
     </w:p>
     <w:p>
@@ -1787,7 +1945,35 @@
         <w:rPr>
           <w:rFonts w:asciiTheme="minorHAnsi" w:hAnsiTheme="minorHAnsi" w:cstheme="minorHAnsi"/>
         </w:rPr>
-        <w:t xml:space="preserve"> Missing values represented by "?" in the 'payer_code' attribute were also identified as MCAR upon thorough investigation. In this case, instead of imputation or removal, we chose to re-label the missing values and include them as a separate category within the 'payer_code' feature. This approach ensures that we retain valuable information while handling the missing data appropriately.</w:t>
+        <w:t xml:space="preserve"> Missing values represented by "?" in the '</w:t>
+      </w:r>
+      <w:proofErr w:type="spellStart"/>
+      <w:r>
+        <w:rPr>
+          <w:rFonts w:asciiTheme="minorHAnsi" w:hAnsiTheme="minorHAnsi" w:cstheme="minorHAnsi"/>
+        </w:rPr>
+        <w:t>payer_code</w:t>
+      </w:r>
+      <w:proofErr w:type="spellEnd"/>
+      <w:r>
+        <w:rPr>
+          <w:rFonts w:asciiTheme="minorHAnsi" w:hAnsiTheme="minorHAnsi" w:cstheme="minorHAnsi"/>
+        </w:rPr>
+        <w:t>' attribute were also identified as MCAR upon thorough investigation. In this case, instead of imputation or removal, we chose to re-label the missing values and include them as a separate category within the '</w:t>
+      </w:r>
+      <w:proofErr w:type="spellStart"/>
+      <w:r>
+        <w:rPr>
+          <w:rFonts w:asciiTheme="minorHAnsi" w:hAnsiTheme="minorHAnsi" w:cstheme="minorHAnsi"/>
+        </w:rPr>
+        <w:t>payer_code</w:t>
+      </w:r>
+      <w:proofErr w:type="spellEnd"/>
+      <w:r>
+        <w:rPr>
+          <w:rFonts w:asciiTheme="minorHAnsi" w:hAnsiTheme="minorHAnsi" w:cstheme="minorHAnsi"/>
+        </w:rPr>
+        <w:t>' feature. This approach ensures that we retain valuable information while handling the missing data appropriately.</w:t>
       </w:r>
     </w:p>
     <w:p>
@@ -1812,7 +1998,21 @@
         <w:rPr>
           <w:rFonts w:asciiTheme="minorHAnsi" w:hAnsiTheme="minorHAnsi" w:cstheme="minorHAnsi"/>
         </w:rPr>
-        <w:t xml:space="preserve"> For the 'medical_specialty' attribute, there was no discernible relationship between the values in our dataset and the missingness of medical specialty values. To address this, we proceeded with inputting the missing values by assigning them a new category labeled as "other." This imputation strategy helps preserve the overall structure of the data while accounting for the missing information.</w:t>
+        <w:t xml:space="preserve"> For the '</w:t>
+      </w:r>
+      <w:proofErr w:type="spellStart"/>
+      <w:r>
+        <w:rPr>
+          <w:rFonts w:asciiTheme="minorHAnsi" w:hAnsiTheme="minorHAnsi" w:cstheme="minorHAnsi"/>
+        </w:rPr>
+        <w:t>medical_specialty</w:t>
+      </w:r>
+      <w:proofErr w:type="spellEnd"/>
+      <w:r>
+        <w:rPr>
+          <w:rFonts w:asciiTheme="minorHAnsi" w:hAnsiTheme="minorHAnsi" w:cstheme="minorHAnsi"/>
+        </w:rPr>
+        <w:t>' attribute, there was no discernible relationship between the values in our dataset and the missingness of medical specialty values. To address this, we proceeded with inputting the missing values by assigning them a new category labeled as "other." This imputation strategy helps preserve the overall structure of the data while accounting for the missing information.</w:t>
       </w:r>
     </w:p>
     <w:p>
@@ -1831,14 +2031,20 @@
           <w:rStyle w:val="Strong"/>
           <w:rFonts w:asciiTheme="minorHAnsi" w:hAnsiTheme="minorHAnsi" w:cstheme="minorHAnsi"/>
         </w:rPr>
+        <w:t>Diagnosis Codes (diag_1, diag_2, diag_3):</w:t>
+      </w:r>
+      <w:r>
+        <w:rPr>
+          <w:rFonts w:asciiTheme="minorHAnsi" w:hAnsiTheme="minorHAnsi" w:cstheme="minorHAnsi"/>
+        </w:rPr>
+        <w:t xml:space="preserve"> While these attributes did contain missing values, it is worth noting that some of these gaps may be attributed to patients not having a specific diagnosis to report. Given the inconsequential amount of missing data </w:t>
+      </w:r>
+      <w:r>
+        <w:rPr>
+          <w:rFonts w:asciiTheme="minorHAnsi" w:hAnsiTheme="minorHAnsi" w:cstheme="minorHAnsi"/>
+        </w:rPr>
         <w:lastRenderedPageBreak/>
-        <w:t>Diagnosis Codes (diag_1, diag_2, diag_3):</w:t>
-      </w:r>
-      <w:r>
-        <w:rPr>
-          <w:rFonts w:asciiTheme="minorHAnsi" w:hAnsiTheme="minorHAnsi" w:cstheme="minorHAnsi"/>
-        </w:rPr>
-        <w:t xml:space="preserve"> While these attributes did contain missing values, it is worth noting that some of these gaps may be attributed to patients not having a specific diagnosis to report. Given the inconsequential amount of missing data in the diagnosis codes, we opted for a conservative approach by removing the null values from these attributes.</w:t>
+        <w:t>in the diagnosis codes, we opted for a conservative approach by removing the null values from these attributes.</w:t>
       </w:r>
     </w:p>
     <w:p>
@@ -2026,7 +2232,6 @@
     <w:p>
       <w:pPr>
         <w:pStyle w:val="NormalWeb"/>
-        <w:jc w:val="center"/>
         <w:rPr>
           <w:rStyle w:val="Strong"/>
           <w:rFonts w:asciiTheme="minorHAnsi" w:hAnsiTheme="minorHAnsi" w:cstheme="minorHAnsi"/>
@@ -2052,40 +2257,36 @@
         <w:pStyle w:val="NormalWeb"/>
         <w:jc w:val="center"/>
         <w:rPr>
+          <w:rFonts w:asciiTheme="minorHAnsi" w:hAnsiTheme="minorHAnsi" w:cstheme="minorHAnsi"/>
+          <w:i/>
+          <w:iCs/>
+        </w:rPr>
+      </w:pPr>
+      <w:r>
+        <w:rPr>
           <w:rStyle w:val="Strong"/>
           <w:rFonts w:asciiTheme="minorHAnsi" w:hAnsiTheme="minorHAnsi" w:cstheme="minorHAnsi"/>
           <w:i/>
           <w:iCs/>
         </w:rPr>
-      </w:pPr>
-    </w:p>
-    <w:p>
-      <w:pPr>
-        <w:pStyle w:val="NormalWeb"/>
-        <w:jc w:val="center"/>
-        <w:rPr>
-          <w:rFonts w:asciiTheme="minorHAnsi" w:hAnsiTheme="minorHAnsi" w:cstheme="minorHAnsi"/>
-          <w:i/>
-          <w:iCs/>
-        </w:rPr>
-      </w:pPr>
-      <w:r>
-        <w:rPr>
-          <w:rStyle w:val="Strong"/>
+        <w:t>Figure 3:</w:t>
+      </w:r>
+      <w:r>
+        <w:rPr>
+          <w:rFonts w:asciiTheme="minorHAnsi" w:hAnsiTheme="minorHAnsi" w:cstheme="minorHAnsi"/>
+          <w:i/>
+          <w:iCs/>
+        </w:rPr>
+        <w:t xml:space="preserve"> A heatmap representing the distribution of missing values across the dataset. Darker areas indicate the absence of data points, while lighter regions denote complete information. Understanding the pattern of missingness is crucial for effective data preprocessing and </w:t>
+      </w:r>
+      <w:r>
+        <w:rPr>
           <w:rFonts w:asciiTheme="minorHAnsi" w:hAnsiTheme="minorHAnsi" w:cstheme="minorHAnsi"/>
           <w:i/>
           <w:iCs/>
         </w:rPr>
         <w:lastRenderedPageBreak/>
-        <w:t>Figure 3:</w:t>
-      </w:r>
-      <w:r>
-        <w:rPr>
-          <w:rFonts w:asciiTheme="minorHAnsi" w:hAnsiTheme="minorHAnsi" w:cstheme="minorHAnsi"/>
-          <w:i/>
-          <w:iCs/>
-        </w:rPr>
-        <w:t xml:space="preserve"> A heatmap representing the distribution of missing values across the dataset. Darker areas indicate the absence of data points, while lighter regions denote complete information. Understanding the pattern of missingness is crucial for effective data preprocessing and predictive modeling. </w:t>
+        <w:t xml:space="preserve">predictive modeling. </w:t>
       </w:r>
       <w:r>
         <w:rPr>
@@ -2093,7 +2294,7 @@
           <w:noProof/>
         </w:rPr>
         <w:drawing>
-          <wp:inline distT="0" distB="0" distL="0" distR="0" wp14:anchorId="05F80224" wp14:editId="2BD7286D">
+          <wp:inline distT="0" distB="0" distL="0" distR="0" wp14:anchorId="05F80224" wp14:editId="64E35D81">
             <wp:extent cx="6216344" cy="7439025"/>
             <wp:effectExtent l="19050" t="19050" r="13335" b="9525"/>
             <wp:docPr id="1639245771" name="Picture 1" descr="A screen shot of a computer&#10;&#10;Description automatically generated"/>
@@ -2134,6 +2335,62 @@
         </w:drawing>
       </w:r>
     </w:p>
+    <w:p>
+      <w:pPr>
+        <w:pStyle w:val="NormalWeb"/>
+        <w:jc w:val="center"/>
+        <w:rPr>
+          <w:rFonts w:asciiTheme="minorHAnsi" w:hAnsiTheme="minorHAnsi" w:cstheme="minorHAnsi"/>
+          <w:i/>
+          <w:iCs/>
+          <w:sz w:val="22"/>
+          <w:szCs w:val="22"/>
+        </w:rPr>
+      </w:pPr>
+      <w:r>
+        <w:rPr>
+          <w:rFonts w:asciiTheme="minorHAnsi" w:hAnsiTheme="minorHAnsi" w:cstheme="minorHAnsi"/>
+          <w:i/>
+          <w:iCs/>
+          <w:sz w:val="22"/>
+          <w:szCs w:val="22"/>
+        </w:rPr>
+        <w:lastRenderedPageBreak/>
+        <w:t xml:space="preserve">Description: </w:t>
+      </w:r>
+      <w:r>
+        <w:rPr>
+          <w:rFonts w:asciiTheme="minorHAnsi" w:hAnsiTheme="minorHAnsi" w:cstheme="minorHAnsi"/>
+          <w:i/>
+          <w:iCs/>
+          <w:sz w:val="22"/>
+          <w:szCs w:val="22"/>
+        </w:rPr>
+        <w:t xml:space="preserve">Here is the heatmap of missing values. The lighter color represents a missing value, while the darker color represents a non-missing value. Right away, we can see that the weight column has </w:t>
+      </w:r>
+      <w:proofErr w:type="gramStart"/>
+      <w:r>
+        <w:rPr>
+          <w:rFonts w:asciiTheme="minorHAnsi" w:hAnsiTheme="minorHAnsi" w:cstheme="minorHAnsi"/>
+          <w:i/>
+          <w:iCs/>
+          <w:sz w:val="22"/>
+          <w:szCs w:val="22"/>
+        </w:rPr>
+        <w:t>the most</w:t>
+      </w:r>
+      <w:proofErr w:type="gramEnd"/>
+      <w:r>
+        <w:rPr>
+          <w:rFonts w:asciiTheme="minorHAnsi" w:hAnsiTheme="minorHAnsi" w:cstheme="minorHAnsi"/>
+          <w:i/>
+          <w:iCs/>
+          <w:sz w:val="22"/>
+          <w:szCs w:val="22"/>
+        </w:rPr>
+        <w:t xml:space="preserve"> number of missing values. </w:t>
+      </w:r>
+    </w:p>
     <w:p/>
     <w:p>
       <w:pPr>
@@ -2244,13 +2501,22 @@
           <w:szCs w:val="44"/>
         </w:rPr>
       </w:pPr>
+    </w:p>
+    <w:p>
+      <w:pPr>
+        <w:rPr>
+          <w:rFonts w:cstheme="minorHAnsi"/>
+          <w:sz w:val="44"/>
+          <w:szCs w:val="44"/>
+        </w:rPr>
+      </w:pPr>
       <w:r>
         <w:rPr>
           <w:noProof/>
         </w:rPr>
         <w:lastRenderedPageBreak/>
         <w:drawing>
-          <wp:anchor distT="0" distB="0" distL="114300" distR="114300" simplePos="0" relativeHeight="251662336" behindDoc="0" locked="0" layoutInCell="1" allowOverlap="1" wp14:anchorId="5008CA94" wp14:editId="53989E09">
+          <wp:anchor distT="0" distB="0" distL="114300" distR="114300" simplePos="0" relativeHeight="251662336" behindDoc="0" locked="0" layoutInCell="1" allowOverlap="1" wp14:anchorId="5008CA94" wp14:editId="548465C4">
             <wp:simplePos x="0" y="0"/>
             <wp:positionH relativeFrom="column">
               <wp:posOffset>-737190</wp:posOffset>
@@ -2304,6 +2570,9 @@
             <wp14:sizeRelH relativeFrom="margin">
               <wp14:pctWidth>0</wp14:pctWidth>
             </wp14:sizeRelH>
+            <wp14:sizeRelV relativeFrom="margin">
+              <wp14:pctHeight>0</wp14:pctHeight>
+            </wp14:sizeRelV>
           </wp:anchor>
         </w:drawing>
       </w:r>
@@ -2445,13 +2714,43 @@
           <w:rStyle w:val="Strong"/>
           <w:rFonts w:asciiTheme="minorHAnsi" w:hAnsiTheme="minorHAnsi" w:cstheme="minorHAnsi"/>
         </w:rPr>
-        <w:t>3. Feature Scaling and Dummitizing:</w:t>
-      </w:r>
-      <w:r>
-        <w:rPr>
-          <w:rFonts w:asciiTheme="minorHAnsi" w:hAnsiTheme="minorHAnsi" w:cstheme="minorHAnsi"/>
-        </w:rPr>
-        <w:t xml:space="preserve"> Proper scaling of the features is crucial for logistic regression models. We standardized the numerical features to have zero mean and unit variance to ensure that all features contributed equally to the model. Additionally, we employed one-hot encoding (dummitizing) for categorical variables to convert them into a format suitable for the logistic regression model.</w:t>
+        <w:t xml:space="preserve">3. Feature Scaling and </w:t>
+      </w:r>
+      <w:proofErr w:type="spellStart"/>
+      <w:r>
+        <w:rPr>
+          <w:rStyle w:val="Strong"/>
+          <w:rFonts w:asciiTheme="minorHAnsi" w:hAnsiTheme="minorHAnsi" w:cstheme="minorHAnsi"/>
+        </w:rPr>
+        <w:t>Dummitizing</w:t>
+      </w:r>
+      <w:proofErr w:type="spellEnd"/>
+      <w:r>
+        <w:rPr>
+          <w:rStyle w:val="Strong"/>
+          <w:rFonts w:asciiTheme="minorHAnsi" w:hAnsiTheme="minorHAnsi" w:cstheme="minorHAnsi"/>
+        </w:rPr>
+        <w:t>:</w:t>
+      </w:r>
+      <w:r>
+        <w:rPr>
+          <w:rFonts w:asciiTheme="minorHAnsi" w:hAnsiTheme="minorHAnsi" w:cstheme="minorHAnsi"/>
+        </w:rPr>
+        <w:t xml:space="preserve"> Proper scaling of the features is crucial for logistic regression models. We standardized the numerical features to have zero mean and unit variance to ensure that all features contributed equally to the model. Additionally, we employed one-hot encoding (</w:t>
+      </w:r>
+      <w:proofErr w:type="spellStart"/>
+      <w:r>
+        <w:rPr>
+          <w:rFonts w:asciiTheme="minorHAnsi" w:hAnsiTheme="minorHAnsi" w:cstheme="minorHAnsi"/>
+        </w:rPr>
+        <w:t>dummitizing</w:t>
+      </w:r>
+      <w:proofErr w:type="spellEnd"/>
+      <w:r>
+        <w:rPr>
+          <w:rFonts w:asciiTheme="minorHAnsi" w:hAnsiTheme="minorHAnsi" w:cstheme="minorHAnsi"/>
+        </w:rPr>
+        <w:t>) for categorical variables to convert them into a format suitable for the logistic regression model.</w:t>
       </w:r>
     </w:p>
     <w:p>
@@ -2859,14 +3158,75 @@
     </w:p>
     <w:p>
       <w:pPr>
-        <w:pStyle w:val="NormalWeb"/>
-        <w:rPr>
-          <w:rFonts w:asciiTheme="minorHAnsi" w:hAnsiTheme="minorHAnsi" w:cstheme="minorHAnsi"/>
-        </w:rPr>
-      </w:pPr>
-    </w:p>
-    <w:p>
-      <w:r>
+        <w:jc w:val="center"/>
+      </w:pPr>
+      <w:r>
+        <w:rPr>
+          <w:rStyle w:val="Strong"/>
+          <w:rFonts w:cstheme="minorHAnsi"/>
+          <w:i/>
+          <w:iCs/>
+        </w:rPr>
+        <w:lastRenderedPageBreak/>
+        <w:t xml:space="preserve">Figure </w:t>
+      </w:r>
+      <w:proofErr w:type="gramStart"/>
+      <w:r>
+        <w:rPr>
+          <w:rStyle w:val="Strong"/>
+          <w:rFonts w:cstheme="minorHAnsi"/>
+          <w:i/>
+          <w:iCs/>
+        </w:rPr>
+        <w:t>5</w:t>
+      </w:r>
+      <w:r>
+        <w:rPr>
+          <w:rStyle w:val="Strong"/>
+          <w:rFonts w:cstheme="minorHAnsi"/>
+          <w:i/>
+          <w:iCs/>
+        </w:rPr>
+        <w:t xml:space="preserve"> </w:t>
+      </w:r>
+      <w:r>
+        <w:rPr>
+          <w:rStyle w:val="Strong"/>
+          <w:rFonts w:cstheme="minorHAnsi"/>
+          <w:i/>
+          <w:iCs/>
+        </w:rPr>
+        <w:t>:</w:t>
+      </w:r>
+      <w:proofErr w:type="gramEnd"/>
+      <w:r>
+        <w:rPr>
+          <w:rFonts w:cstheme="minorHAnsi"/>
+          <w:i/>
+          <w:iCs/>
+        </w:rPr>
+        <w:t xml:space="preserve"> </w:t>
+      </w:r>
+      <w:r>
+        <w:rPr>
+          <w:i/>
+          <w:iCs/>
+        </w:rPr>
+        <w:t>A heatmap</w:t>
+      </w:r>
+      <w:r>
+        <w:rPr>
+          <w:i/>
+          <w:iCs/>
+        </w:rPr>
+        <w:t xml:space="preserve"> of a confusion matrix.</w:t>
+      </w:r>
+    </w:p>
+    <w:p>
+      <w:r>
+        <w:rPr>
+          <w:noProof/>
+        </w:rPr>
         <w:drawing>
           <wp:inline distT="0" distB="0" distL="0" distR="0" wp14:anchorId="3A8688FE" wp14:editId="1A3711F2">
             <wp:extent cx="5943600" cy="4072890"/>
@@ -2911,6 +3271,106 @@
     </w:p>
     <w:p>
       <w:pPr>
+        <w:pStyle w:val="NormalWeb"/>
+        <w:jc w:val="center"/>
+        <w:rPr>
+          <w:rFonts w:asciiTheme="minorHAnsi" w:hAnsiTheme="minorHAnsi" w:cstheme="minorHAnsi"/>
+          <w:i/>
+          <w:iCs/>
+          <w:sz w:val="22"/>
+          <w:szCs w:val="22"/>
+        </w:rPr>
+      </w:pPr>
+      <w:r>
+        <w:rPr>
+          <w:rFonts w:asciiTheme="minorHAnsi" w:hAnsiTheme="minorHAnsi" w:cstheme="minorHAnsi"/>
+          <w:i/>
+          <w:iCs/>
+          <w:sz w:val="22"/>
+          <w:szCs w:val="22"/>
+        </w:rPr>
+        <w:t xml:space="preserve">Description: </w:t>
+      </w:r>
+      <w:r>
+        <w:rPr>
+          <w:rFonts w:asciiTheme="minorHAnsi" w:hAnsiTheme="minorHAnsi" w:cstheme="minorHAnsi"/>
+          <w:i/>
+          <w:iCs/>
+          <w:sz w:val="22"/>
+          <w:szCs w:val="22"/>
+        </w:rPr>
+        <w:t xml:space="preserve">This is a confusion matrix that </w:t>
+      </w:r>
+      <w:r>
+        <w:rPr>
+          <w:rFonts w:asciiTheme="minorHAnsi" w:hAnsiTheme="minorHAnsi" w:cstheme="minorHAnsi"/>
+          <w:i/>
+          <w:iCs/>
+          <w:sz w:val="22"/>
+          <w:szCs w:val="22"/>
+        </w:rPr>
+        <w:t>was generated from our LASSO Logistic Regression.</w:t>
+      </w:r>
+    </w:p>
+    <w:p/>
+    <w:p>
+      <w:pPr>
+        <w:jc w:val="center"/>
+      </w:pPr>
+      <w:r>
+        <w:rPr>
+          <w:rStyle w:val="Strong"/>
+          <w:rFonts w:cstheme="minorHAnsi"/>
+          <w:i/>
+          <w:iCs/>
+        </w:rPr>
+        <w:t xml:space="preserve">Figure </w:t>
+      </w:r>
+      <w:proofErr w:type="gramStart"/>
+      <w:r>
+        <w:rPr>
+          <w:rStyle w:val="Strong"/>
+          <w:rFonts w:cstheme="minorHAnsi"/>
+          <w:i/>
+          <w:iCs/>
+        </w:rPr>
+        <w:t>6</w:t>
+      </w:r>
+      <w:r>
+        <w:rPr>
+          <w:rStyle w:val="Strong"/>
+          <w:rFonts w:cstheme="minorHAnsi"/>
+          <w:i/>
+          <w:iCs/>
+        </w:rPr>
+        <w:t xml:space="preserve"> :</w:t>
+      </w:r>
+      <w:proofErr w:type="gramEnd"/>
+      <w:r>
+        <w:rPr>
+          <w:rFonts w:cstheme="minorHAnsi"/>
+          <w:i/>
+          <w:iCs/>
+        </w:rPr>
+        <w:t xml:space="preserve"> </w:t>
+      </w:r>
+      <w:r>
+        <w:rPr>
+          <w:i/>
+          <w:iCs/>
+        </w:rPr>
+        <w:t>Receiver Operating Characteristics(ROC) Curve</w:t>
+      </w:r>
+      <w:r>
+        <w:rPr>
+          <w:i/>
+          <w:iCs/>
+        </w:rPr>
+        <w:t>.</w:t>
+      </w:r>
+    </w:p>
+    <w:p>
+      <w:pPr>
         <w:pStyle w:val="Heading2"/>
         <w:jc w:val="center"/>
         <w:rPr>
@@ -2918,16 +3378,37 @@
           <w:color w:val="4472C4" w:themeColor="accent1"/>
         </w:rPr>
       </w:pPr>
-      <w:r>
-        <w:rPr>
-          <w:rFonts w:asciiTheme="minorHAnsi" w:hAnsiTheme="minorHAnsi" w:cstheme="minorHAnsi"/>
+    </w:p>
+    <w:p>
+      <w:pPr>
+        <w:pStyle w:val="Heading2"/>
+        <w:jc w:val="center"/>
+        <w:rPr>
+          <w:rFonts w:asciiTheme="minorHAnsi" w:hAnsiTheme="minorHAnsi" w:cstheme="minorHAnsi"/>
+          <w:color w:val="4472C4" w:themeColor="accent1"/>
+        </w:rPr>
+      </w:pPr>
+    </w:p>
+    <w:p>
+      <w:pPr>
+        <w:pStyle w:val="Heading2"/>
+        <w:jc w:val="center"/>
+        <w:rPr>
+          <w:rFonts w:asciiTheme="minorHAnsi" w:hAnsiTheme="minorHAnsi" w:cstheme="minorHAnsi"/>
+          <w:color w:val="4472C4" w:themeColor="accent1"/>
+        </w:rPr>
+      </w:pPr>
+      <w:r>
+        <w:rPr>
+          <w:rFonts w:asciiTheme="minorHAnsi" w:hAnsiTheme="minorHAnsi" w:cstheme="minorHAnsi"/>
+          <w:noProof/>
           <w:color w:val="4472C4" w:themeColor="accent1"/>
         </w:rPr>
         <w:lastRenderedPageBreak/>
         <w:drawing>
-          <wp:inline distT="0" distB="0" distL="0" distR="0" wp14:anchorId="1ECB01FB" wp14:editId="7F832CBA">
-            <wp:extent cx="4219575" cy="4457700"/>
-            <wp:effectExtent l="19050" t="19050" r="28575" b="19050"/>
+          <wp:inline distT="0" distB="0" distL="0" distR="0" wp14:anchorId="1ECB01FB" wp14:editId="7F9D1784">
+            <wp:extent cx="2816352" cy="2971800"/>
+            <wp:effectExtent l="12700" t="12700" r="15875" b="12700"/>
             <wp:docPr id="1690202856" name="Picture 1" descr="A graph of a positive rate&#10;&#10;Description automatically generated"/>
             <wp:cNvGraphicFramePr>
               <a:graphicFrameLocks xmlns:a="http://schemas.openxmlformats.org/drawingml/2006/main" noChangeAspect="1"/>
@@ -2948,7 +3429,7 @@
                   <pic:spPr>
                     <a:xfrm>
                       <a:off x="0" y="0"/>
-                      <a:ext cx="4219575" cy="4457700"/>
+                      <a:ext cx="2816352" cy="2971800"/>
                     </a:xfrm>
                     <a:prstGeom prst="rect">
                       <a:avLst/>
@@ -2964,6 +3445,64 @@
             </a:graphic>
           </wp:inline>
         </w:drawing>
+      </w:r>
+    </w:p>
+    <w:p>
+      <w:pPr>
+        <w:pStyle w:val="Heading2"/>
+        <w:jc w:val="center"/>
+        <w:rPr>
+          <w:color w:val="4472C4" w:themeColor="accent1"/>
+        </w:rPr>
+      </w:pPr>
+    </w:p>
+    <w:p>
+      <w:pPr>
+        <w:jc w:val="center"/>
+      </w:pPr>
+      <w:r>
+        <w:rPr>
+          <w:rStyle w:val="Strong"/>
+          <w:rFonts w:cstheme="minorHAnsi"/>
+          <w:i/>
+          <w:iCs/>
+        </w:rPr>
+        <w:t xml:space="preserve">Figure </w:t>
+      </w:r>
+      <w:proofErr w:type="gramStart"/>
+      <w:r>
+        <w:rPr>
+          <w:rStyle w:val="Strong"/>
+          <w:rFonts w:cstheme="minorHAnsi"/>
+          <w:i/>
+          <w:iCs/>
+        </w:rPr>
+        <w:t>7</w:t>
+      </w:r>
+      <w:r>
+        <w:rPr>
+          <w:rStyle w:val="Strong"/>
+          <w:rFonts w:cstheme="minorHAnsi"/>
+          <w:i/>
+          <w:iCs/>
+        </w:rPr>
+        <w:t xml:space="preserve"> :</w:t>
+      </w:r>
+      <w:proofErr w:type="gramEnd"/>
+      <w:r>
+        <w:rPr>
+          <w:rFonts w:cstheme="minorHAnsi"/>
+          <w:i/>
+          <w:iCs/>
+        </w:rPr>
+        <w:t xml:space="preserve"> </w:t>
+      </w:r>
+      <w:r>
+        <w:rPr>
+          <w:i/>
+          <w:iCs/>
+        </w:rPr>
+        <w:t>Classification Report of LASSO Logistic Regression</w:t>
       </w:r>
     </w:p>
     <w:tbl>
@@ -3518,8 +4057,50 @@
         <w:rPr>
           <w:rFonts w:asciiTheme="minorHAnsi" w:hAnsiTheme="minorHAnsi" w:cstheme="minorHAnsi"/>
         </w:rPr>
+        <w:t>The steps in building this model included:</w:t>
+      </w:r>
+    </w:p>
+    <w:p>
+      <w:pPr>
+        <w:pStyle w:val="NormalWeb"/>
+        <w:rPr>
+          <w:rFonts w:asciiTheme="minorHAnsi" w:hAnsiTheme="minorHAnsi" w:cstheme="minorHAnsi"/>
+        </w:rPr>
+      </w:pPr>
+      <w:r>
+        <w:rPr>
+          <w:rStyle w:val="Strong"/>
+          <w:rFonts w:asciiTheme="minorHAnsi" w:hAnsiTheme="minorHAnsi" w:cstheme="minorHAnsi"/>
+        </w:rPr>
+        <w:t>1. Grid Search for Optimal Alpha Value:</w:t>
+      </w:r>
+      <w:r>
+        <w:rPr>
+          <w:rFonts w:asciiTheme="minorHAnsi" w:hAnsiTheme="minorHAnsi" w:cstheme="minorHAnsi"/>
+        </w:rPr>
+        <w:t xml:space="preserve"> We conducted a grid search to identify the optimal alpha value for Lasso Logistic Regression, maintaining the importance of regularization in feature selection and model simplification.</w:t>
+      </w:r>
+    </w:p>
+    <w:p>
+      <w:pPr>
+        <w:pStyle w:val="NormalWeb"/>
+        <w:rPr>
+          <w:rFonts w:asciiTheme="minorHAnsi" w:hAnsiTheme="minorHAnsi" w:cstheme="minorHAnsi"/>
+        </w:rPr>
+      </w:pPr>
+      <w:r>
+        <w:rPr>
+          <w:rStyle w:val="Strong"/>
+          <w:rFonts w:asciiTheme="minorHAnsi" w:hAnsiTheme="minorHAnsi" w:cstheme="minorHAnsi"/>
+        </w:rPr>
         <w:lastRenderedPageBreak/>
-        <w:t>The steps in building this model included:</w:t>
+        <w:t>2. Train-Test Split:</w:t>
+      </w:r>
+      <w:r>
+        <w:rPr>
+          <w:rFonts w:asciiTheme="minorHAnsi" w:hAnsiTheme="minorHAnsi" w:cstheme="minorHAnsi"/>
+        </w:rPr>
+        <w:t xml:space="preserve"> We again divided the dataset into training and testing subsets, ensuring an independent evaluation of model performance.</w:t>
       </w:r>
     </w:p>
     <w:p>
@@ -3534,49 +4115,23 @@
           <w:rStyle w:val="Strong"/>
           <w:rFonts w:asciiTheme="minorHAnsi" w:hAnsiTheme="minorHAnsi" w:cstheme="minorHAnsi"/>
         </w:rPr>
-        <w:t>1. Grid Search for Optimal Alpha Value:</w:t>
-      </w:r>
-      <w:r>
-        <w:rPr>
-          <w:rFonts w:asciiTheme="minorHAnsi" w:hAnsiTheme="minorHAnsi" w:cstheme="minorHAnsi"/>
-        </w:rPr>
-        <w:t xml:space="preserve"> We conducted a grid search to identify the optimal alpha value for Lasso Logistic Regression, maintaining the importance of regularization in feature selection and model simplification.</w:t>
-      </w:r>
-    </w:p>
-    <w:p>
-      <w:pPr>
-        <w:pStyle w:val="NormalWeb"/>
-        <w:rPr>
-          <w:rFonts w:asciiTheme="minorHAnsi" w:hAnsiTheme="minorHAnsi" w:cstheme="minorHAnsi"/>
-        </w:rPr>
-      </w:pPr>
+        <w:t xml:space="preserve">3. Feature Scaling and </w:t>
+      </w:r>
+      <w:proofErr w:type="spellStart"/>
       <w:r>
         <w:rPr>
           <w:rStyle w:val="Strong"/>
           <w:rFonts w:asciiTheme="minorHAnsi" w:hAnsiTheme="minorHAnsi" w:cstheme="minorHAnsi"/>
         </w:rPr>
-        <w:t>2. Train-Test Split:</w:t>
-      </w:r>
-      <w:r>
-        <w:rPr>
-          <w:rFonts w:asciiTheme="minorHAnsi" w:hAnsiTheme="minorHAnsi" w:cstheme="minorHAnsi"/>
-        </w:rPr>
-        <w:t xml:space="preserve"> We again divided the dataset into training and testing subsets, ensuring an independent evaluation of model performance.</w:t>
-      </w:r>
-    </w:p>
-    <w:p>
-      <w:pPr>
-        <w:pStyle w:val="NormalWeb"/>
-        <w:rPr>
-          <w:rFonts w:asciiTheme="minorHAnsi" w:hAnsiTheme="minorHAnsi" w:cstheme="minorHAnsi"/>
-        </w:rPr>
-      </w:pPr>
+        <w:t>Dummitizing</w:t>
+      </w:r>
+      <w:proofErr w:type="spellEnd"/>
       <w:r>
         <w:rPr>
           <w:rStyle w:val="Strong"/>
           <w:rFonts w:asciiTheme="minorHAnsi" w:hAnsiTheme="minorHAnsi" w:cstheme="minorHAnsi"/>
         </w:rPr>
-        <w:t>3. Feature Scaling and Dummitizing:</w:t>
+        <w:t>:</w:t>
       </w:r>
       <w:r>
         <w:rPr>
@@ -3688,7 +4243,7 @@
         <w:rPr>
           <w:rFonts w:asciiTheme="minorHAnsi" w:hAnsiTheme="minorHAnsi" w:cstheme="minorHAnsi"/>
         </w:rPr>
-        <w:t>under sampling</w:t>
+        <w:t>under-sampling</w:t>
       </w:r>
       <w:r>
         <w:rPr>
@@ -3774,7 +4329,6 @@
           <w:rStyle w:val="Strong"/>
           <w:rFonts w:asciiTheme="minorHAnsi" w:hAnsiTheme="minorHAnsi" w:cstheme="minorHAnsi"/>
         </w:rPr>
-        <w:lastRenderedPageBreak/>
         <w:t>Recall:</w:t>
       </w:r>
       <w:r>
@@ -3825,6 +4379,7 @@
           <w:rStyle w:val="Strong"/>
           <w:rFonts w:asciiTheme="minorHAnsi" w:hAnsiTheme="minorHAnsi" w:cstheme="minorHAnsi"/>
         </w:rPr>
+        <w:lastRenderedPageBreak/>
         <w:t>Support:</w:t>
       </w:r>
       <w:r>
@@ -3868,7 +4423,35 @@
         <w:rPr>
           <w:rFonts w:asciiTheme="minorHAnsi" w:hAnsiTheme="minorHAnsi" w:cstheme="minorHAnsi"/>
         </w:rPr>
-        <w:t>In summary, the Lasso Logistic Regression model with undersampling showed an improvement in accuracy compared to our first model. While precision remained high for class "0," the model's ability to identify cases of "less than 30 days readmittance" improved, as reflected in the higher recall for this class and a slightly improved F1-score. The undersampling technique helped address class imbalance, leading to a more balanced model. However, there is still room for further enhancement, especially in improving the model's ability to identify cases of early readmission. These results provide valuable insights for our ongoing analysis and model refinement efforts</w:t>
+        <w:t xml:space="preserve">In summary, the Lasso Logistic Regression model with </w:t>
+      </w:r>
+      <w:proofErr w:type="spellStart"/>
+      <w:r>
+        <w:rPr>
+          <w:rFonts w:asciiTheme="minorHAnsi" w:hAnsiTheme="minorHAnsi" w:cstheme="minorHAnsi"/>
+        </w:rPr>
+        <w:t>undersampling</w:t>
+      </w:r>
+      <w:proofErr w:type="spellEnd"/>
+      <w:r>
+        <w:rPr>
+          <w:rFonts w:asciiTheme="minorHAnsi" w:hAnsiTheme="minorHAnsi" w:cstheme="minorHAnsi"/>
+        </w:rPr>
+        <w:t xml:space="preserve"> showed an improvement in accuracy compared to our first model. While precision remained high for class "0," the model's ability to identify cases of "less than 30 days readmittance" improved, as reflected in the higher recall for this class and a slightly improved F1-score. The </w:t>
+      </w:r>
+      <w:proofErr w:type="spellStart"/>
+      <w:r>
+        <w:rPr>
+          <w:rFonts w:asciiTheme="minorHAnsi" w:hAnsiTheme="minorHAnsi" w:cstheme="minorHAnsi"/>
+        </w:rPr>
+        <w:t>undersampling</w:t>
+      </w:r>
+      <w:proofErr w:type="spellEnd"/>
+      <w:r>
+        <w:rPr>
+          <w:rFonts w:asciiTheme="minorHAnsi" w:hAnsiTheme="minorHAnsi" w:cstheme="minorHAnsi"/>
+        </w:rPr>
+        <w:t xml:space="preserve"> technique helped address class imbalance, leading to a more balanced model. However, there is still room for further enhancement, especially in improving the model's ability to identify cases of early readmission. These results provide valuable insights for our ongoing analysis and model refinement efforts</w:t>
       </w:r>
       <w:r>
         <w:rPr>
@@ -3881,6 +4464,85 @@
     </w:p>
     <w:p>
       <w:pPr>
+        <w:jc w:val="center"/>
+      </w:pPr>
+      <w:r>
+        <w:rPr>
+          <w:rStyle w:val="Strong"/>
+          <w:rFonts w:cstheme="minorHAnsi"/>
+          <w:i/>
+          <w:iCs/>
+        </w:rPr>
+        <w:t xml:space="preserve">Figure </w:t>
+      </w:r>
+      <w:proofErr w:type="gramStart"/>
+      <w:r>
+        <w:rPr>
+          <w:rStyle w:val="Strong"/>
+          <w:rFonts w:cstheme="minorHAnsi"/>
+          <w:i/>
+          <w:iCs/>
+        </w:rPr>
+        <w:t>8</w:t>
+      </w:r>
+      <w:r>
+        <w:rPr>
+          <w:rStyle w:val="Strong"/>
+          <w:rFonts w:cstheme="minorHAnsi"/>
+          <w:i/>
+          <w:iCs/>
+        </w:rPr>
+        <w:t xml:space="preserve"> :</w:t>
+      </w:r>
+      <w:proofErr w:type="gramEnd"/>
+      <w:r>
+        <w:rPr>
+          <w:rFonts w:cstheme="minorHAnsi"/>
+          <w:i/>
+          <w:iCs/>
+        </w:rPr>
+        <w:t xml:space="preserve"> </w:t>
+      </w:r>
+      <w:r>
+        <w:rPr>
+          <w:i/>
+          <w:iCs/>
+        </w:rPr>
+        <w:t>Confusion Matrix of</w:t>
+      </w:r>
+      <w:r>
+        <w:rPr>
+          <w:i/>
+          <w:iCs/>
+        </w:rPr>
+        <w:t xml:space="preserve"> Logistic Regression</w:t>
+      </w:r>
+      <w:r>
+        <w:rPr>
+          <w:i/>
+          <w:iCs/>
+        </w:rPr>
+        <w:t xml:space="preserve"> with </w:t>
+      </w:r>
+      <w:proofErr w:type="spellStart"/>
+      <w:r>
+        <w:rPr>
+          <w:i/>
+          <w:iCs/>
+        </w:rPr>
+        <w:t>UnderSampling</w:t>
+      </w:r>
+      <w:proofErr w:type="spellEnd"/>
+      <w:r>
+        <w:rPr>
+          <w:i/>
+          <w:iCs/>
+        </w:rPr>
+        <w:t>.</w:t>
+      </w:r>
+    </w:p>
+    <w:p>
+      <w:pPr>
         <w:pStyle w:val="NormalWeb"/>
         <w:rPr>
           <w:rFonts w:asciiTheme="minorHAnsi" w:hAnsiTheme="minorHAnsi" w:cstheme="minorHAnsi"/>
@@ -3889,6 +4551,7 @@
       <w:r>
         <w:rPr>
           <w:rFonts w:asciiTheme="minorHAnsi" w:hAnsiTheme="minorHAnsi" w:cstheme="minorHAnsi"/>
+          <w:noProof/>
         </w:rPr>
         <w:drawing>
           <wp:inline distT="0" distB="0" distL="0" distR="0" wp14:anchorId="7A46DE67" wp14:editId="34ABF4B8">
@@ -3934,10 +4597,115 @@
     </w:p>
     <w:p>
       <w:pPr>
+        <w:pStyle w:val="NormalWeb"/>
+        <w:rPr>
+          <w:rFonts w:asciiTheme="minorHAnsi" w:hAnsiTheme="minorHAnsi" w:cstheme="minorHAnsi"/>
+        </w:rPr>
+      </w:pPr>
+    </w:p>
+    <w:p>
+      <w:pPr>
+        <w:pStyle w:val="NormalWeb"/>
+        <w:rPr>
+          <w:rFonts w:asciiTheme="minorHAnsi" w:hAnsiTheme="minorHAnsi" w:cstheme="minorHAnsi"/>
+        </w:rPr>
+      </w:pPr>
+    </w:p>
+    <w:p>
+      <w:pPr>
         <w:jc w:val="center"/>
       </w:pPr>
       <w:r>
+        <w:rPr>
+          <w:rStyle w:val="Strong"/>
+          <w:rFonts w:cstheme="minorHAnsi"/>
+          <w:i/>
+          <w:iCs/>
+        </w:rPr>
         <w:lastRenderedPageBreak/>
+        <w:t xml:space="preserve">Figure </w:t>
+      </w:r>
+      <w:proofErr w:type="gramStart"/>
+      <w:r>
+        <w:rPr>
+          <w:rStyle w:val="Strong"/>
+          <w:rFonts w:cstheme="minorHAnsi"/>
+          <w:i/>
+          <w:iCs/>
+        </w:rPr>
+        <w:t>9</w:t>
+      </w:r>
+      <w:r>
+        <w:rPr>
+          <w:rStyle w:val="Strong"/>
+          <w:rFonts w:cstheme="minorHAnsi"/>
+          <w:i/>
+          <w:iCs/>
+        </w:rPr>
+        <w:t xml:space="preserve"> :</w:t>
+      </w:r>
+      <w:proofErr w:type="gramEnd"/>
+      <w:r>
+        <w:rPr>
+          <w:rFonts w:cstheme="minorHAnsi"/>
+          <w:i/>
+          <w:iCs/>
+        </w:rPr>
+        <w:t xml:space="preserve"> </w:t>
+      </w:r>
+      <w:r>
+        <w:rPr>
+          <w:i/>
+          <w:iCs/>
+        </w:rPr>
+        <w:t>Receiver Operating Characteristics(ROC) Curve</w:t>
+      </w:r>
+      <w:r>
+        <w:rPr>
+          <w:i/>
+          <w:iCs/>
+        </w:rPr>
+        <w:t xml:space="preserve"> of</w:t>
+      </w:r>
+      <w:r>
+        <w:rPr>
+          <w:i/>
+          <w:iCs/>
+        </w:rPr>
+        <w:t xml:space="preserve"> </w:t>
+      </w:r>
+      <w:r>
+        <w:rPr>
+          <w:i/>
+          <w:iCs/>
+        </w:rPr>
+        <w:t xml:space="preserve">Logistic Regression with </w:t>
+      </w:r>
+      <w:proofErr w:type="spellStart"/>
+      <w:r>
+        <w:rPr>
+          <w:i/>
+          <w:iCs/>
+        </w:rPr>
+        <w:t>UnderSampling</w:t>
+      </w:r>
+      <w:proofErr w:type="spellEnd"/>
+      <w:r>
+        <w:rPr>
+          <w:i/>
+          <w:iCs/>
+        </w:rPr>
+        <w:t>.</w:t>
+      </w:r>
+    </w:p>
+    <w:p>
+      <w:pPr>
+        <w:jc w:val="center"/>
+      </w:pPr>
+      <w:r>
+        <w:rPr>
+          <w:noProof/>
+        </w:rPr>
         <w:drawing>
           <wp:inline distT="0" distB="0" distL="0" distR="0" wp14:anchorId="16F954DB" wp14:editId="2097079C">
             <wp:extent cx="5029200" cy="4667250"/>
@@ -3978,6 +4746,97 @@
             </a:graphic>
           </wp:inline>
         </w:drawing>
+      </w:r>
+    </w:p>
+    <w:p>
+      <w:pPr>
+        <w:jc w:val="center"/>
+      </w:pPr>
+    </w:p>
+    <w:p>
+      <w:pPr>
+        <w:jc w:val="center"/>
+      </w:pPr>
+      <w:r>
+        <w:rPr>
+          <w:rStyle w:val="Strong"/>
+          <w:rFonts w:cstheme="minorHAnsi"/>
+          <w:i/>
+          <w:iCs/>
+        </w:rPr>
+        <w:t xml:space="preserve">Figure </w:t>
+      </w:r>
+      <w:proofErr w:type="gramStart"/>
+      <w:r>
+        <w:rPr>
+          <w:rStyle w:val="Strong"/>
+          <w:rFonts w:cstheme="minorHAnsi"/>
+          <w:i/>
+          <w:iCs/>
+        </w:rPr>
+        <w:t>10</w:t>
+      </w:r>
+      <w:r>
+        <w:rPr>
+          <w:rStyle w:val="Strong"/>
+          <w:rFonts w:cstheme="minorHAnsi"/>
+          <w:i/>
+          <w:iCs/>
+        </w:rPr>
+        <w:t xml:space="preserve"> :</w:t>
+      </w:r>
+      <w:proofErr w:type="gramEnd"/>
+      <w:r>
+        <w:rPr>
+          <w:rFonts w:cstheme="minorHAnsi"/>
+          <w:i/>
+          <w:iCs/>
+        </w:rPr>
+        <w:t xml:space="preserve"> </w:t>
+      </w:r>
+      <w:r>
+        <w:rPr>
+          <w:i/>
+          <w:iCs/>
+        </w:rPr>
+        <w:t>Classification Report</w:t>
+      </w:r>
+      <w:r>
+        <w:rPr>
+          <w:i/>
+          <w:iCs/>
+        </w:rPr>
+        <w:t xml:space="preserve"> of</w:t>
+      </w:r>
+      <w:r>
+        <w:rPr>
+          <w:i/>
+          <w:iCs/>
+        </w:rPr>
+        <w:t xml:space="preserve"> </w:t>
+      </w:r>
+      <w:r>
+        <w:rPr>
+          <w:i/>
+          <w:iCs/>
+        </w:rPr>
+        <w:t xml:space="preserve">Logistic Regression with </w:t>
+      </w:r>
+      <w:proofErr w:type="spellStart"/>
+      <w:r>
+        <w:rPr>
+          <w:i/>
+          <w:iCs/>
+        </w:rPr>
+        <w:t>UnderSampling</w:t>
+      </w:r>
+      <w:proofErr w:type="spellEnd"/>
+      <w:r>
+        <w:rPr>
+          <w:i/>
+          <w:iCs/>
+        </w:rPr>
+        <w:t>.</w:t>
       </w:r>
     </w:p>
     <w:tbl>
@@ -4554,6 +5413,7 @@
         <w:rPr>
           <w:rFonts w:asciiTheme="minorHAnsi" w:hAnsiTheme="minorHAnsi" w:cstheme="minorHAnsi"/>
         </w:rPr>
+        <w:lastRenderedPageBreak/>
         <w:t>In addition to Lasso Logistic Regression, we explored the application of a Random Forest classifier as our third predictive model for patient readmission within 30 days of initial hospitalization. The Random Forest algorithm is an ensemble learning method that leverages the collective decision-making of multiple decision trees. This approach often yields robust and accurate predictions, making it a valuable tool for complex classification tasks like ours.</w:t>
       </w:r>
     </w:p>
@@ -4568,7 +5428,6 @@
         <w:rPr>
           <w:rFonts w:asciiTheme="minorHAnsi" w:hAnsiTheme="minorHAnsi" w:cstheme="minorHAnsi"/>
         </w:rPr>
-        <w:lastRenderedPageBreak/>
         <w:t>Our strategy for implementing the Random Forest model consisted of the following steps:</w:t>
       </w:r>
     </w:p>
@@ -4623,7 +5482,21 @@
         <w:rPr>
           <w:rFonts w:asciiTheme="minorHAnsi" w:hAnsiTheme="minorHAnsi" w:cstheme="minorHAnsi"/>
         </w:rPr>
-        <w:t xml:space="preserve"> Similar to our previous models, we divided the dataset into training and testing subsets. This separation allowed us to train the Random Forest model on one portion of the data and evaluate its performance on an independent dataset, ensuring that the model generalizes well to new, unseen instances.</w:t>
+        <w:t xml:space="preserve"> </w:t>
+      </w:r>
+      <w:proofErr w:type="gramStart"/>
+      <w:r>
+        <w:rPr>
+          <w:rFonts w:asciiTheme="minorHAnsi" w:hAnsiTheme="minorHAnsi" w:cstheme="minorHAnsi"/>
+        </w:rPr>
+        <w:t>Similar to</w:t>
+      </w:r>
+      <w:proofErr w:type="gramEnd"/>
+      <w:r>
+        <w:rPr>
+          <w:rFonts w:asciiTheme="minorHAnsi" w:hAnsiTheme="minorHAnsi" w:cstheme="minorHAnsi"/>
+        </w:rPr>
+        <w:t xml:space="preserve"> our previous models, we divided the dataset into training and testing subsets. This separation allowed us to train the Random Forest model on one portion of the data and evaluate its performance on an independent dataset, ensuring that the model generalizes well to new, unseen instances.</w:t>
       </w:r>
     </w:p>
     <w:p>
@@ -4714,7 +5587,43 @@
           <w:sz w:val="24"/>
           <w:szCs w:val="24"/>
         </w:rPr>
-        <w:t xml:space="preserve"> In contrast to the under sampling technique utilized in the logistic regression model Random Forest Classifier has a parameter” class_weight”</w:t>
+        <w:t xml:space="preserve"> In contrast to the </w:t>
+      </w:r>
+      <w:proofErr w:type="gramStart"/>
+      <w:r>
+        <w:rPr>
+          <w:rFonts w:cstheme="minorHAnsi"/>
+          <w:sz w:val="24"/>
+          <w:szCs w:val="24"/>
+        </w:rPr>
+        <w:t>under sampling</w:t>
+      </w:r>
+      <w:proofErr w:type="gramEnd"/>
+      <w:r>
+        <w:rPr>
+          <w:rFonts w:cstheme="minorHAnsi"/>
+          <w:sz w:val="24"/>
+          <w:szCs w:val="24"/>
+        </w:rPr>
+        <w:t xml:space="preserve"> technique utilized in the logistic regression model Random Forest Classifier has a parameter” </w:t>
+      </w:r>
+      <w:proofErr w:type="spellStart"/>
+      <w:r>
+        <w:rPr>
+          <w:rFonts w:cstheme="minorHAnsi"/>
+          <w:sz w:val="24"/>
+          <w:szCs w:val="24"/>
+        </w:rPr>
+        <w:t>class_weight</w:t>
+      </w:r>
+      <w:proofErr w:type="spellEnd"/>
+      <w:r>
+        <w:rPr>
+          <w:rFonts w:cstheme="minorHAnsi"/>
+          <w:sz w:val="24"/>
+          <w:szCs w:val="24"/>
+        </w:rPr>
+        <w:t>”</w:t>
       </w:r>
       <w:r>
         <w:rPr>
@@ -4732,7 +5641,7 @@
           <w:szCs w:val="24"/>
           <w14:ligatures w14:val="none"/>
         </w:rPr>
-        <w:t>where we can set c</w:t>
+        <w:t>where we can set class</w:t>
       </w:r>
       <w:r>
         <w:rPr>
@@ -4742,7 +5651,7 @@
           <w:szCs w:val="24"/>
           <w14:ligatures w14:val="none"/>
         </w:rPr>
-        <w:t>lass</w:t>
+        <w:t xml:space="preserve"> </w:t>
       </w:r>
       <w:r>
         <w:rPr>
@@ -4752,87 +5661,7 @@
           <w:szCs w:val="24"/>
           <w14:ligatures w14:val="none"/>
         </w:rPr>
-        <w:t xml:space="preserve"> </w:t>
-      </w:r>
-      <w:r>
-        <w:rPr>
-          <w:rFonts w:eastAsia="Times New Roman" w:cstheme="minorHAnsi"/>
-          <w:kern w:val="0"/>
-          <w:sz w:val="24"/>
-          <w:szCs w:val="24"/>
-          <w14:ligatures w14:val="none"/>
-        </w:rPr>
-        <w:t>weight</w:t>
-      </w:r>
-      <w:r>
-        <w:rPr>
-          <w:rFonts w:eastAsia="Times New Roman" w:cstheme="minorHAnsi"/>
-          <w:kern w:val="0"/>
-          <w:sz w:val="24"/>
-          <w:szCs w:val="24"/>
-          <w14:ligatures w14:val="none"/>
-        </w:rPr>
-        <w:t xml:space="preserve"> equal to </w:t>
-      </w:r>
-      <w:r>
-        <w:rPr>
-          <w:rFonts w:eastAsia="Times New Roman" w:cstheme="minorHAnsi"/>
-          <w:kern w:val="0"/>
-          <w:sz w:val="24"/>
-          <w:szCs w:val="24"/>
-          <w14:ligatures w14:val="none"/>
-        </w:rPr>
-        <w:t>'balanced'</w:t>
-      </w:r>
-      <w:r>
-        <w:rPr>
-          <w:rFonts w:eastAsia="Times New Roman" w:cstheme="minorHAnsi"/>
-          <w:kern w:val="0"/>
-          <w:sz w:val="24"/>
-          <w:szCs w:val="24"/>
-          <w14:ligatures w14:val="none"/>
-        </w:rPr>
-        <w:t>. This</w:t>
-      </w:r>
-      <w:r>
-        <w:rPr>
-          <w:rFonts w:eastAsia="Times New Roman" w:cstheme="minorHAnsi"/>
-          <w:kern w:val="0"/>
-          <w:sz w:val="24"/>
-          <w:szCs w:val="24"/>
-          <w14:ligatures w14:val="none"/>
-        </w:rPr>
-        <w:t xml:space="preserve"> is a more convenient option </w:t>
-      </w:r>
-      <w:r>
-        <w:rPr>
-          <w:rFonts w:eastAsia="Times New Roman" w:cstheme="minorHAnsi"/>
-          <w:kern w:val="0"/>
-          <w:sz w:val="24"/>
-          <w:szCs w:val="24"/>
-          <w14:ligatures w14:val="none"/>
-        </w:rPr>
-        <w:t xml:space="preserve">compared to under/overs sampling </w:t>
-      </w:r>
-      <w:r>
-        <w:rPr>
-          <w:rFonts w:eastAsia="Times New Roman" w:cstheme="minorHAnsi"/>
-          <w:kern w:val="0"/>
-          <w:sz w:val="24"/>
-          <w:szCs w:val="24"/>
-          <w14:ligatures w14:val="none"/>
-        </w:rPr>
-        <w:t>because it doesn't require modifying the training dataset's size.</w:t>
-      </w:r>
-      <w:r>
-        <w:rPr>
-          <w:rFonts w:eastAsia="Times New Roman" w:cstheme="minorHAnsi"/>
-          <w:kern w:val="0"/>
-          <w:sz w:val="24"/>
-          <w:szCs w:val="24"/>
-          <w14:ligatures w14:val="none"/>
-        </w:rPr>
-        <w:t xml:space="preserve"> Instead, </w:t>
+        <w:t xml:space="preserve">weight equal to 'balanced'. This is a more convenient option compared to under/overs sampling because it doesn't require modifying the training dataset's size. Instead, </w:t>
       </w:r>
       <w:r>
         <w:rPr>
@@ -4891,6 +5720,7 @@
         <w:rPr>
           <w:rFonts w:asciiTheme="minorHAnsi" w:hAnsiTheme="minorHAnsi" w:cstheme="minorHAnsi"/>
         </w:rPr>
+        <w:lastRenderedPageBreak/>
         <w:t>Our third model employed the Random Forest classifier with class weights set to 'balanced' to address the class imbalance issue. Here are the results obtained from this model:</w:t>
       </w:r>
     </w:p>
@@ -4906,7 +5736,6 @@
           <w:rStyle w:val="Strong"/>
           <w:rFonts w:asciiTheme="minorHAnsi" w:hAnsiTheme="minorHAnsi" w:cstheme="minorHAnsi"/>
         </w:rPr>
-        <w:lastRenderedPageBreak/>
         <w:t>Test Set Accuracy:</w:t>
       </w:r>
       <w:r>
@@ -5067,7 +5896,90 @@
       </w:r>
     </w:p>
     <w:p>
-      <w:r>
+      <w:pPr>
+        <w:jc w:val="center"/>
+      </w:pPr>
+      <w:r>
+        <w:rPr>
+          <w:rStyle w:val="Strong"/>
+          <w:rFonts w:cstheme="minorHAnsi"/>
+          <w:i/>
+          <w:iCs/>
+        </w:rPr>
+        <w:t xml:space="preserve">Figure </w:t>
+      </w:r>
+      <w:r>
+        <w:rPr>
+          <w:rStyle w:val="Strong"/>
+          <w:rFonts w:cstheme="minorHAnsi"/>
+          <w:i/>
+          <w:iCs/>
+        </w:rPr>
+        <w:t>11(Next Page</w:t>
+      </w:r>
+      <w:proofErr w:type="gramStart"/>
+      <w:r>
+        <w:rPr>
+          <w:rStyle w:val="Strong"/>
+          <w:rFonts w:cstheme="minorHAnsi"/>
+          <w:i/>
+          <w:iCs/>
+        </w:rPr>
+        <w:t>)</w:t>
+      </w:r>
+      <w:r>
+        <w:rPr>
+          <w:rStyle w:val="Strong"/>
+          <w:rFonts w:cstheme="minorHAnsi"/>
+          <w:i/>
+          <w:iCs/>
+        </w:rPr>
+        <w:t xml:space="preserve"> :</w:t>
+      </w:r>
+      <w:proofErr w:type="gramEnd"/>
+      <w:r>
+        <w:rPr>
+          <w:rFonts w:cstheme="minorHAnsi"/>
+          <w:i/>
+          <w:iCs/>
+        </w:rPr>
+        <w:t xml:space="preserve"> </w:t>
+      </w:r>
+      <w:r>
+        <w:rPr>
+          <w:i/>
+          <w:iCs/>
+        </w:rPr>
+        <w:t>Receiver Operating Characteristics(ROC) Curve of</w:t>
+      </w:r>
+      <w:r>
+        <w:rPr>
+          <w:i/>
+          <w:iCs/>
+        </w:rPr>
+        <w:t xml:space="preserve"> </w:t>
+      </w:r>
+      <w:r>
+        <w:rPr>
+          <w:i/>
+          <w:iCs/>
+        </w:rPr>
+        <w:t>Random Forest</w:t>
+      </w:r>
+      <w:r>
+        <w:rPr>
+          <w:i/>
+          <w:iCs/>
+        </w:rPr>
+        <w:t>.</w:t>
+      </w:r>
+    </w:p>
+    <w:p/>
+    <w:p>
+      <w:r>
+        <w:rPr>
+          <w:noProof/>
+        </w:rPr>
         <w:lastRenderedPageBreak/>
         <w:drawing>
           <wp:inline distT="0" distB="0" distL="0" distR="0" wp14:anchorId="0D909521" wp14:editId="361DB28C">
@@ -5111,8 +6023,86 @@
         </w:drawing>
       </w:r>
     </w:p>
-    <w:p>
-      <w:r>
+    <w:p/>
+    <w:p>
+      <w:pPr>
+        <w:jc w:val="center"/>
+      </w:pPr>
+      <w:r>
+        <w:rPr>
+          <w:rStyle w:val="Strong"/>
+          <w:rFonts w:cstheme="minorHAnsi"/>
+          <w:i/>
+          <w:iCs/>
+        </w:rPr>
+        <w:t xml:space="preserve">Figure </w:t>
+      </w:r>
+      <w:r>
+        <w:rPr>
+          <w:rStyle w:val="Strong"/>
+          <w:rFonts w:cstheme="minorHAnsi"/>
+          <w:i/>
+          <w:iCs/>
+        </w:rPr>
+        <w:t>12</w:t>
+      </w:r>
+      <w:r>
+        <w:rPr>
+          <w:rStyle w:val="Strong"/>
+          <w:rFonts w:cstheme="minorHAnsi"/>
+          <w:i/>
+          <w:iCs/>
+        </w:rPr>
+        <w:t>(Next Page</w:t>
+      </w:r>
+      <w:proofErr w:type="gramStart"/>
+      <w:r>
+        <w:rPr>
+          <w:rStyle w:val="Strong"/>
+          <w:rFonts w:cstheme="minorHAnsi"/>
+          <w:i/>
+          <w:iCs/>
+        </w:rPr>
+        <w:t>)</w:t>
+      </w:r>
+      <w:r>
+        <w:rPr>
+          <w:rStyle w:val="Strong"/>
+          <w:rFonts w:cstheme="minorHAnsi"/>
+          <w:i/>
+          <w:iCs/>
+        </w:rPr>
+        <w:t xml:space="preserve"> :</w:t>
+      </w:r>
+      <w:r>
+        <w:rPr>
+          <w:i/>
+          <w:iCs/>
+        </w:rPr>
+        <w:t>Confusion</w:t>
+      </w:r>
+      <w:proofErr w:type="gramEnd"/>
+      <w:r>
+        <w:rPr>
+          <w:i/>
+          <w:iCs/>
+        </w:rPr>
+        <w:t xml:space="preserve"> Matrix of Random Forest</w:t>
+      </w:r>
+      <w:r>
+        <w:rPr>
+          <w:i/>
+          <w:iCs/>
+        </w:rPr>
+        <w:t>.</w:t>
+      </w:r>
+    </w:p>
+    <w:p/>
+    <w:p>
+      <w:r>
+        <w:rPr>
+          <w:noProof/>
+        </w:rPr>
         <w:lastRenderedPageBreak/>
         <w:drawing>
           <wp:inline distT="0" distB="0" distL="0" distR="0" wp14:anchorId="24F6B404" wp14:editId="3117E80F">
@@ -5160,6 +6150,53 @@
       <w:pPr>
         <w:jc w:val="center"/>
       </w:pPr>
+    </w:p>
+    <w:p>
+      <w:pPr>
+        <w:jc w:val="center"/>
+      </w:pPr>
+      <w:r>
+        <w:rPr>
+          <w:rStyle w:val="Strong"/>
+          <w:rFonts w:cstheme="minorHAnsi"/>
+          <w:i/>
+          <w:iCs/>
+        </w:rPr>
+        <w:t xml:space="preserve">Figure </w:t>
+      </w:r>
+      <w:r>
+        <w:rPr>
+          <w:rStyle w:val="Strong"/>
+          <w:rFonts w:cstheme="minorHAnsi"/>
+          <w:i/>
+          <w:iCs/>
+        </w:rPr>
+        <w:t>13</w:t>
+      </w:r>
+      <w:r>
+        <w:rPr>
+          <w:rStyle w:val="Strong"/>
+          <w:rFonts w:cstheme="minorHAnsi"/>
+          <w:i/>
+          <w:iCs/>
+        </w:rPr>
+        <w:t xml:space="preserve"> :</w:t>
+      </w:r>
+      <w:r>
+        <w:rPr>
+          <w:rFonts w:cstheme="minorHAnsi"/>
+          <w:i/>
+          <w:iCs/>
+        </w:rPr>
+        <w:t xml:space="preserve"> </w:t>
+      </w:r>
+      <w:r>
+        <w:rPr>
+          <w:i/>
+          <w:iCs/>
+        </w:rPr>
+        <w:t>Classification Report of Random Forest.</w:t>
+      </w:r>
     </w:p>
     <w:tbl>
       <w:tblPr>
@@ -5351,10 +6388,7 @@
               <w:jc w:val="center"/>
             </w:pPr>
             <w:r>
-              <w:t>0.6</w:t>
-            </w:r>
-            <w:r>
-              <w:t>2</w:t>
+              <w:t>0.62</w:t>
             </w:r>
           </w:p>
         </w:tc>
@@ -5367,10 +6401,7 @@
               <w:jc w:val="center"/>
             </w:pPr>
             <w:r>
-              <w:t>0.</w:t>
-            </w:r>
-            <w:r>
-              <w:t>74</w:t>
+              <w:t>0.74</w:t>
             </w:r>
           </w:p>
         </w:tc>
@@ -5419,10 +6450,7 @@
               <w:jc w:val="center"/>
             </w:pPr>
             <w:r>
-              <w:t>0.</w:t>
-            </w:r>
-            <w:r>
-              <w:t>08</w:t>
+              <w:t>0.08</w:t>
             </w:r>
           </w:p>
         </w:tc>
@@ -5448,10 +6476,7 @@
               <w:jc w:val="center"/>
             </w:pPr>
             <w:r>
-              <w:t>0.</w:t>
-            </w:r>
-            <w:r>
-              <w:t>14</w:t>
+              <w:t>0.14</w:t>
             </w:r>
           </w:p>
         </w:tc>
@@ -5520,10 +6545,7 @@
               <w:jc w:val="center"/>
             </w:pPr>
             <w:r>
-              <w:t>0.6</w:t>
-            </w:r>
-            <w:r>
-              <w:t>1</w:t>
+              <w:t>0.61</w:t>
             </w:r>
           </w:p>
         </w:tc>
@@ -5585,10 +6607,7 @@
               <w:jc w:val="center"/>
             </w:pPr>
             <w:r>
-              <w:t>0.5</w:t>
-            </w:r>
-            <w:r>
-              <w:t>2</w:t>
+              <w:t>0.52</w:t>
             </w:r>
           </w:p>
         </w:tc>
@@ -5601,10 +6620,7 @@
               <w:jc w:val="center"/>
             </w:pPr>
             <w:r>
-              <w:t>0.4</w:t>
-            </w:r>
-            <w:r>
-              <w:t>4</w:t>
+              <w:t>0.44</w:t>
             </w:r>
           </w:p>
         </w:tc>
@@ -5653,10 +6669,7 @@
               <w:jc w:val="center"/>
             </w:pPr>
             <w:r>
-              <w:t>0.8</w:t>
-            </w:r>
-            <w:r>
-              <w:t>6</w:t>
+              <w:t>0.86</w:t>
             </w:r>
           </w:p>
         </w:tc>
@@ -5669,10 +6682,7 @@
               <w:jc w:val="center"/>
             </w:pPr>
             <w:r>
-              <w:t>0.6</w:t>
-            </w:r>
-            <w:r>
-              <w:t>1</w:t>
+              <w:t>0.61</w:t>
             </w:r>
           </w:p>
         </w:tc>
@@ -5685,10 +6695,7 @@
               <w:jc w:val="center"/>
             </w:pPr>
             <w:r>
-              <w:t>0.7</w:t>
-            </w:r>
-            <w:r>
-              <w:t>0</w:t>
+              <w:t>0.70</w:t>
             </w:r>
           </w:p>
         </w:tc>
@@ -5756,26 +6763,14 @@
         <w:rPr>
           <w:rFonts w:asciiTheme="minorHAnsi" w:hAnsiTheme="minorHAnsi" w:cstheme="minorHAnsi"/>
         </w:rPr>
-        <w:t xml:space="preserve">In this comprehensive analysis, we delved into the critical task of predicting patient readmission within 30 days of their initial hospitalization, a significant concern in the management of diabetes and other chronic conditions. Our study revolved around the evaluation of three </w:t>
+        <w:t xml:space="preserve">In this comprehensive analysis, we delved into the critical task of predicting patient readmission within 30 days of their initial hospitalization, a significant concern in the management of </w:t>
       </w:r>
       <w:r>
         <w:rPr>
           <w:rFonts w:asciiTheme="minorHAnsi" w:hAnsiTheme="minorHAnsi" w:cstheme="minorHAnsi"/>
         </w:rPr>
         <w:lastRenderedPageBreak/>
-        <w:t xml:space="preserve">distinct predictive models: Lasso Logistic Regression, Lasso Logistic Regression with </w:t>
-      </w:r>
-      <w:r>
-        <w:rPr>
-          <w:rFonts w:asciiTheme="minorHAnsi" w:hAnsiTheme="minorHAnsi" w:cstheme="minorHAnsi"/>
-        </w:rPr>
-        <w:t>Under sampling</w:t>
-      </w:r>
-      <w:r>
-        <w:rPr>
-          <w:rFonts w:asciiTheme="minorHAnsi" w:hAnsiTheme="minorHAnsi" w:cstheme="minorHAnsi"/>
-        </w:rPr>
-        <w:t>, and Random Forest Classifier with Balanced Class Weights. Each model brought its unique strengths and considerations to the table, contributing to our understanding of this complex problem.</w:t>
+        <w:t>diabetes and other chronic conditions. Our study revolved around the evaluation of three distinct predictive models: Lasso Logistic Regression, Lasso Logistic Regression with Under sampling, and Random Forest Classifier with Balanced Class Weights. Each model brought its unique strengths and considerations to the table, contributing to our understanding of this complex problem.</w:t>
       </w:r>
     </w:p>
     <w:p>
@@ -5803,19 +6798,7 @@
         <w:rPr>
           <w:rFonts w:asciiTheme="minorHAnsi" w:hAnsiTheme="minorHAnsi" w:cstheme="minorHAnsi"/>
         </w:rPr>
-        <w:t xml:space="preserve">The introduction of </w:t>
-      </w:r>
-      <w:r>
-        <w:rPr>
-          <w:rFonts w:asciiTheme="minorHAnsi" w:hAnsiTheme="minorHAnsi" w:cstheme="minorHAnsi"/>
-        </w:rPr>
-        <w:t>under sampling</w:t>
-      </w:r>
-      <w:r>
-        <w:rPr>
-          <w:rFonts w:asciiTheme="minorHAnsi" w:hAnsiTheme="minorHAnsi" w:cstheme="minorHAnsi"/>
-        </w:rPr>
-        <w:t xml:space="preserve"> in our second model marked an effective attempt to mitigate class imbalance, providing a more balanced dataset for training. This adjustment yielded improvements in overall accuracy and recall for cases of early readmission, although there is still room for enhancement in precision and F1-score.</w:t>
+        <w:t>The introduction of under sampling in our second model marked an effective attempt to mitigate class imbalance, providing a more balanced dataset for training. This adjustment yielded improvements in overall accuracy and recall for cases of early readmission, although there is still room for enhancement in precision and F1-score.</w:t>
       </w:r>
     </w:p>
     <w:p>
@@ -6124,7 +7107,29 @@
           <w:szCs w:val="24"/>
           <w14:ligatures w14:val="none"/>
         </w:rPr>
-        <w:t>Continue experimenting with techniques to address class imbalance. Undersampling and oversampling methods, such as Synthetic Minority Over-sampling Technique (SMOTE), may further improve the model's ability to identify early readmission cases.</w:t>
+        <w:t xml:space="preserve">Continue experimenting with techniques to address class imbalance. </w:t>
+      </w:r>
+      <w:proofErr w:type="spellStart"/>
+      <w:r>
+        <w:rPr>
+          <w:rFonts w:eastAsia="Times New Roman" w:cstheme="minorHAnsi"/>
+          <w:kern w:val="0"/>
+          <w:sz w:val="24"/>
+          <w:szCs w:val="24"/>
+          <w14:ligatures w14:val="none"/>
+        </w:rPr>
+        <w:t>Undersampling</w:t>
+      </w:r>
+      <w:proofErr w:type="spellEnd"/>
+      <w:r>
+        <w:rPr>
+          <w:rFonts w:eastAsia="Times New Roman" w:cstheme="minorHAnsi"/>
+          <w:kern w:val="0"/>
+          <w:sz w:val="24"/>
+          <w:szCs w:val="24"/>
+          <w14:ligatures w14:val="none"/>
+        </w:rPr>
+        <w:t xml:space="preserve"> and oversampling methods, such as Synthetic Minority Over-sampling Technique (SMOTE), may further improve the model's ability to identify early readmission cases.</w:t>
       </w:r>
     </w:p>
     <w:p>
@@ -6270,7 +7275,33 @@
           <w:szCs w:val="24"/>
           <w14:ligatures w14:val="none"/>
         </w:rPr>
-        <w:t>. Interpretability and Explainability:</w:t>
+        <w:t xml:space="preserve">. Interpretability and </w:t>
+      </w:r>
+      <w:proofErr w:type="spellStart"/>
+      <w:r>
+        <w:rPr>
+          <w:rFonts w:eastAsia="Times New Roman" w:cstheme="minorHAnsi"/>
+          <w:b/>
+          <w:bCs/>
+          <w:kern w:val="0"/>
+          <w:sz w:val="24"/>
+          <w:szCs w:val="24"/>
+          <w14:ligatures w14:val="none"/>
+        </w:rPr>
+        <w:t>Explainability</w:t>
+      </w:r>
+      <w:proofErr w:type="spellEnd"/>
+      <w:r>
+        <w:rPr>
+          <w:rFonts w:eastAsia="Times New Roman" w:cstheme="minorHAnsi"/>
+          <w:b/>
+          <w:bCs/>
+          <w:kern w:val="0"/>
+          <w:sz w:val="24"/>
+          <w:szCs w:val="24"/>
+          <w14:ligatures w14:val="none"/>
+        </w:rPr>
+        <w:t>:</w:t>
       </w:r>
     </w:p>
     <w:p>
@@ -6296,7 +7327,29 @@
           <w:szCs w:val="24"/>
           <w14:ligatures w14:val="none"/>
         </w:rPr>
-        <w:t>Prioritize the development of model interpretability and explainability techniques. Transparent models are essential for healthcare practitioners to understand and trust model predictions.</w:t>
+        <w:t xml:space="preserve">Prioritize the development of model interpretability and </w:t>
+      </w:r>
+      <w:proofErr w:type="spellStart"/>
+      <w:r>
+        <w:rPr>
+          <w:rFonts w:eastAsia="Times New Roman" w:cstheme="minorHAnsi"/>
+          <w:kern w:val="0"/>
+          <w:sz w:val="24"/>
+          <w:szCs w:val="24"/>
+          <w14:ligatures w14:val="none"/>
+        </w:rPr>
+        <w:t>explainability</w:t>
+      </w:r>
+      <w:proofErr w:type="spellEnd"/>
+      <w:r>
+        <w:rPr>
+          <w:rFonts w:eastAsia="Times New Roman" w:cstheme="minorHAnsi"/>
+          <w:kern w:val="0"/>
+          <w:sz w:val="24"/>
+          <w:szCs w:val="24"/>
+          <w14:ligatures w14:val="none"/>
+        </w:rPr>
+        <w:t xml:space="preserve"> techniques. Transparent models are essential for healthcare practitioners to understand and trust model predictions.</w:t>
       </w:r>
     </w:p>
     <w:p>

</xml_diff>

<commit_message>
Add descriptions to write-up
</commit_message>
<xml_diff>
--- a/diabetes_writeup.docx
+++ b/diabetes_writeup.docx
@@ -3178,25 +3178,7 @@
           <w:i/>
           <w:iCs/>
         </w:rPr>
-        <w:t>5</w:t>
-      </w:r>
-      <w:r>
-        <w:rPr>
-          <w:rStyle w:val="Strong"/>
-          <w:rFonts w:cstheme="minorHAnsi"/>
-          <w:i/>
-          <w:iCs/>
-        </w:rPr>
-        <w:t xml:space="preserve"> </w:t>
-      </w:r>
-      <w:r>
-        <w:rPr>
-          <w:rStyle w:val="Strong"/>
-          <w:rFonts w:cstheme="minorHAnsi"/>
-          <w:i/>
-          <w:iCs/>
-        </w:rPr>
-        <w:t>:</w:t>
+        <w:t>5 :</w:t>
       </w:r>
       <w:proofErr w:type="gramEnd"/>
       <w:r>
@@ -3334,24 +3316,15 @@
           <w:i/>
           <w:iCs/>
         </w:rPr>
-        <w:t>6</w:t>
-      </w:r>
-      <w:r>
-        <w:rPr>
-          <w:rStyle w:val="Strong"/>
+        <w:t>6 :</w:t>
+      </w:r>
+      <w:proofErr w:type="gramEnd"/>
+      <w:r>
+        <w:rPr>
           <w:rFonts w:cstheme="minorHAnsi"/>
           <w:i/>
           <w:iCs/>
         </w:rPr>
-        <w:t xml:space="preserve"> :</w:t>
-      </w:r>
-      <w:proofErr w:type="gramEnd"/>
-      <w:r>
-        <w:rPr>
-          <w:rFonts w:cstheme="minorHAnsi"/>
-          <w:i/>
-          <w:iCs/>
-        </w:rPr>
         <w:t xml:space="preserve"> </w:t>
       </w:r>
       <w:r>
@@ -3359,14 +3332,7 @@
           <w:i/>
           <w:iCs/>
         </w:rPr>
-        <w:t>Receiver Operating Characteristics(ROC) Curve</w:t>
-      </w:r>
-      <w:r>
-        <w:rPr>
-          <w:i/>
-          <w:iCs/>
-        </w:rPr>
-        <w:t>.</w:t>
+        <w:t>Receiver Operating Characteristics(ROC) Curve.</w:t>
       </w:r>
     </w:p>
     <w:p>
@@ -3449,12 +3415,56 @@
     </w:p>
     <w:p>
       <w:pPr>
-        <w:pStyle w:val="Heading2"/>
+        <w:pStyle w:val="NormalWeb"/>
         <w:jc w:val="center"/>
         <w:rPr>
-          <w:color w:val="4472C4" w:themeColor="accent1"/>
-        </w:rPr>
-      </w:pPr>
+          <w:rFonts w:asciiTheme="minorHAnsi" w:hAnsiTheme="minorHAnsi" w:cstheme="minorHAnsi"/>
+          <w:i/>
+          <w:iCs/>
+          <w:sz w:val="22"/>
+          <w:szCs w:val="22"/>
+        </w:rPr>
+      </w:pPr>
+      <w:r>
+        <w:rPr>
+          <w:rFonts w:asciiTheme="minorHAnsi" w:hAnsiTheme="minorHAnsi" w:cstheme="minorHAnsi"/>
+          <w:i/>
+          <w:iCs/>
+          <w:sz w:val="22"/>
+          <w:szCs w:val="22"/>
+        </w:rPr>
+        <w:t xml:space="preserve">Description: </w:t>
+      </w:r>
+      <w:r>
+        <w:rPr>
+          <w:rFonts w:asciiTheme="minorHAnsi" w:hAnsiTheme="minorHAnsi" w:cstheme="minorHAnsi"/>
+          <w:i/>
+          <w:iCs/>
+          <w:sz w:val="22"/>
+          <w:szCs w:val="22"/>
+        </w:rPr>
+        <w:t xml:space="preserve">This is a </w:t>
+      </w:r>
+      <w:r>
+        <w:rPr>
+          <w:rFonts w:asciiTheme="minorHAnsi" w:hAnsiTheme="minorHAnsi" w:cstheme="minorHAnsi"/>
+          <w:i/>
+          <w:iCs/>
+          <w:sz w:val="22"/>
+          <w:szCs w:val="22"/>
+        </w:rPr>
+        <w:t>ROC Curve Plot with the False Positive Rate on the x-axis and True Positive Rate on the y-axis</w:t>
+      </w:r>
+      <w:r>
+        <w:rPr>
+          <w:rFonts w:asciiTheme="minorHAnsi" w:hAnsiTheme="minorHAnsi" w:cstheme="minorHAnsi"/>
+          <w:i/>
+          <w:iCs/>
+          <w:sz w:val="22"/>
+          <w:szCs w:val="22"/>
+        </w:rPr>
+        <w:t>.</w:t>
+      </w:r>
     </w:p>
     <w:p>
       <w:pPr>
@@ -3477,16 +3487,7 @@
           <w:i/>
           <w:iCs/>
         </w:rPr>
-        <w:t>7</w:t>
-      </w:r>
-      <w:r>
-        <w:rPr>
-          <w:rStyle w:val="Strong"/>
-          <w:rFonts w:cstheme="minorHAnsi"/>
-          <w:i/>
-          <w:iCs/>
-        </w:rPr>
-        <w:t xml:space="preserve"> :</w:t>
+        <w:t>7 :</w:t>
       </w:r>
       <w:proofErr w:type="gramEnd"/>
       <w:r>
@@ -4015,7 +4016,39 @@
         </w:tc>
       </w:tr>
     </w:tbl>
-    <w:p/>
+    <w:p>
+      <w:pPr>
+        <w:pStyle w:val="NormalWeb"/>
+        <w:jc w:val="center"/>
+        <w:rPr>
+          <w:rFonts w:asciiTheme="minorHAnsi" w:hAnsiTheme="minorHAnsi" w:cstheme="minorHAnsi"/>
+          <w:i/>
+          <w:iCs/>
+          <w:sz w:val="22"/>
+          <w:szCs w:val="22"/>
+        </w:rPr>
+      </w:pPr>
+      <w:r>
+        <w:rPr>
+          <w:rFonts w:asciiTheme="minorHAnsi" w:hAnsiTheme="minorHAnsi" w:cstheme="minorHAnsi"/>
+          <w:i/>
+          <w:iCs/>
+          <w:sz w:val="22"/>
+          <w:szCs w:val="22"/>
+        </w:rPr>
+        <w:t xml:space="preserve">Description: </w:t>
+      </w:r>
+      <w:r>
+        <w:rPr>
+          <w:rFonts w:asciiTheme="minorHAnsi" w:hAnsiTheme="minorHAnsi" w:cstheme="minorHAnsi"/>
+          <w:i/>
+          <w:iCs/>
+          <w:sz w:val="22"/>
+          <w:szCs w:val="22"/>
+        </w:rPr>
+        <w:t>Our classification report shows that our accuracy is 0.61 and our Macro Average F-1 Score is 0.46.</w:t>
+      </w:r>
+    </w:p>
     <w:p>
       <w:pPr>
         <w:pStyle w:val="Heading2"/>
@@ -4072,6 +4105,7 @@
           <w:rStyle w:val="Strong"/>
           <w:rFonts w:asciiTheme="minorHAnsi" w:hAnsiTheme="minorHAnsi" w:cstheme="minorHAnsi"/>
         </w:rPr>
+        <w:lastRenderedPageBreak/>
         <w:t>1. Grid Search for Optimal Alpha Value:</w:t>
       </w:r>
       <w:r>
@@ -4093,7 +4127,6 @@
           <w:rStyle w:val="Strong"/>
           <w:rFonts w:asciiTheme="minorHAnsi" w:hAnsiTheme="minorHAnsi" w:cstheme="minorHAnsi"/>
         </w:rPr>
-        <w:lastRenderedPageBreak/>
         <w:t>2. Train-Test Split:</w:t>
       </w:r>
       <w:r>
@@ -4329,6 +4362,7 @@
           <w:rStyle w:val="Strong"/>
           <w:rFonts w:asciiTheme="minorHAnsi" w:hAnsiTheme="minorHAnsi" w:cstheme="minorHAnsi"/>
         </w:rPr>
+        <w:lastRenderedPageBreak/>
         <w:t>Recall:</w:t>
       </w:r>
       <w:r>
@@ -4379,7 +4413,6 @@
           <w:rStyle w:val="Strong"/>
           <w:rFonts w:asciiTheme="minorHAnsi" w:hAnsiTheme="minorHAnsi" w:cstheme="minorHAnsi"/>
         </w:rPr>
-        <w:lastRenderedPageBreak/>
         <w:t>Support:</w:t>
       </w:r>
       <w:r>
@@ -4483,24 +4516,15 @@
           <w:i/>
           <w:iCs/>
         </w:rPr>
-        <w:t>8</w:t>
-      </w:r>
-      <w:r>
-        <w:rPr>
-          <w:rStyle w:val="Strong"/>
+        <w:t>8 :</w:t>
+      </w:r>
+      <w:proofErr w:type="gramEnd"/>
+      <w:r>
+        <w:rPr>
           <w:rFonts w:cstheme="minorHAnsi"/>
           <w:i/>
           <w:iCs/>
         </w:rPr>
-        <w:t xml:space="preserve"> :</w:t>
-      </w:r>
-      <w:proofErr w:type="gramEnd"/>
-      <w:r>
-        <w:rPr>
-          <w:rFonts w:cstheme="minorHAnsi"/>
-          <w:i/>
-          <w:iCs/>
-        </w:rPr>
         <w:t xml:space="preserve"> </w:t>
       </w:r>
       <w:r>
@@ -4508,21 +4532,7 @@
           <w:i/>
           <w:iCs/>
         </w:rPr>
-        <w:t>Confusion Matrix of</w:t>
-      </w:r>
-      <w:r>
-        <w:rPr>
-          <w:i/>
-          <w:iCs/>
-        </w:rPr>
-        <w:t xml:space="preserve"> Logistic Regression</w:t>
-      </w:r>
-      <w:r>
-        <w:rPr>
-          <w:i/>
-          <w:iCs/>
-        </w:rPr>
-        <w:t xml:space="preserve"> with </w:t>
+        <w:t xml:space="preserve">Confusion Matrix of Logistic Regression with </w:t>
       </w:r>
       <w:proofErr w:type="spellStart"/>
       <w:r>
@@ -4553,6 +4563,7 @@
           <w:rFonts w:asciiTheme="minorHAnsi" w:hAnsiTheme="minorHAnsi" w:cstheme="minorHAnsi"/>
           <w:noProof/>
         </w:rPr>
+        <w:lastRenderedPageBreak/>
         <w:drawing>
           <wp:inline distT="0" distB="0" distL="0" distR="0" wp14:anchorId="7A46DE67" wp14:editId="34ABF4B8">
             <wp:extent cx="5943600" cy="4072890"/>
@@ -4598,10 +4609,89 @@
     <w:p>
       <w:pPr>
         <w:pStyle w:val="NormalWeb"/>
-        <w:rPr>
-          <w:rFonts w:asciiTheme="minorHAnsi" w:hAnsiTheme="minorHAnsi" w:cstheme="minorHAnsi"/>
-        </w:rPr>
-      </w:pPr>
+        <w:jc w:val="center"/>
+        <w:rPr>
+          <w:rFonts w:asciiTheme="minorHAnsi" w:hAnsiTheme="minorHAnsi" w:cstheme="minorHAnsi"/>
+          <w:i/>
+          <w:iCs/>
+          <w:sz w:val="22"/>
+          <w:szCs w:val="22"/>
+        </w:rPr>
+      </w:pPr>
+      <w:r>
+        <w:rPr>
+          <w:rFonts w:asciiTheme="minorHAnsi" w:hAnsiTheme="minorHAnsi" w:cstheme="minorHAnsi"/>
+          <w:i/>
+          <w:iCs/>
+          <w:sz w:val="22"/>
+          <w:szCs w:val="22"/>
+        </w:rPr>
+        <w:t xml:space="preserve">Description: </w:t>
+      </w:r>
+      <w:r>
+        <w:rPr>
+          <w:rFonts w:asciiTheme="minorHAnsi" w:hAnsiTheme="minorHAnsi" w:cstheme="minorHAnsi"/>
+          <w:i/>
+          <w:iCs/>
+          <w:sz w:val="22"/>
+          <w:szCs w:val="22"/>
+        </w:rPr>
+        <w:t xml:space="preserve">Here is the confusion matrix of our Logistic Regression model with </w:t>
+      </w:r>
+      <w:proofErr w:type="spellStart"/>
+      <w:r>
+        <w:rPr>
+          <w:rFonts w:asciiTheme="minorHAnsi" w:hAnsiTheme="minorHAnsi" w:cstheme="minorHAnsi"/>
+          <w:i/>
+          <w:iCs/>
+          <w:sz w:val="22"/>
+          <w:szCs w:val="22"/>
+        </w:rPr>
+        <w:t>UnderSampling</w:t>
+      </w:r>
+      <w:proofErr w:type="spellEnd"/>
+      <w:r>
+        <w:rPr>
+          <w:rFonts w:asciiTheme="minorHAnsi" w:hAnsiTheme="minorHAnsi" w:cstheme="minorHAnsi"/>
+          <w:i/>
+          <w:iCs/>
+          <w:sz w:val="22"/>
+          <w:szCs w:val="22"/>
+        </w:rPr>
+        <w:t>.</w:t>
+      </w:r>
+      <w:r>
+        <w:rPr>
+          <w:rFonts w:asciiTheme="minorHAnsi" w:hAnsiTheme="minorHAnsi" w:cstheme="minorHAnsi"/>
+          <w:i/>
+          <w:iCs/>
+          <w:sz w:val="22"/>
+          <w:szCs w:val="22"/>
+        </w:rPr>
+        <w:t xml:space="preserve"> It seems somewhat </w:t>
+      </w:r>
+      <w:proofErr w:type="gramStart"/>
+      <w:r>
+        <w:rPr>
+          <w:rFonts w:asciiTheme="minorHAnsi" w:hAnsiTheme="minorHAnsi" w:cstheme="minorHAnsi"/>
+          <w:i/>
+          <w:iCs/>
+          <w:sz w:val="22"/>
+          <w:szCs w:val="22"/>
+        </w:rPr>
+        <w:t>similar to</w:t>
+      </w:r>
+      <w:proofErr w:type="gramEnd"/>
+      <w:r>
+        <w:rPr>
+          <w:rFonts w:asciiTheme="minorHAnsi" w:hAnsiTheme="minorHAnsi" w:cstheme="minorHAnsi"/>
+          <w:i/>
+          <w:iCs/>
+          <w:sz w:val="22"/>
+          <w:szCs w:val="22"/>
+        </w:rPr>
+        <w:t xml:space="preserve"> our LASSO model.</w:t>
+      </w:r>
     </w:p>
     <w:p>
       <w:pPr>
@@ -4622,7 +4712,6 @@
           <w:i/>
           <w:iCs/>
         </w:rPr>
-        <w:lastRenderedPageBreak/>
         <w:t xml:space="preserve">Figure </w:t>
       </w:r>
       <w:proofErr w:type="gramStart"/>
@@ -4633,24 +4722,15 @@
           <w:i/>
           <w:iCs/>
         </w:rPr>
-        <w:t>9</w:t>
-      </w:r>
-      <w:r>
-        <w:rPr>
-          <w:rStyle w:val="Strong"/>
+        <w:t>9 :</w:t>
+      </w:r>
+      <w:proofErr w:type="gramEnd"/>
+      <w:r>
+        <w:rPr>
           <w:rFonts w:cstheme="minorHAnsi"/>
           <w:i/>
           <w:iCs/>
         </w:rPr>
-        <w:t xml:space="preserve"> :</w:t>
-      </w:r>
-      <w:proofErr w:type="gramEnd"/>
-      <w:r>
-        <w:rPr>
-          <w:rFonts w:cstheme="minorHAnsi"/>
-          <w:i/>
-          <w:iCs/>
-        </w:rPr>
         <w:t xml:space="preserve"> </w:t>
       </w:r>
       <w:r>
@@ -4658,14 +4738,7 @@
           <w:i/>
           <w:iCs/>
         </w:rPr>
-        <w:t>Receiver Operating Characteristics(ROC) Curve</w:t>
-      </w:r>
-      <w:r>
-        <w:rPr>
-          <w:i/>
-          <w:iCs/>
-        </w:rPr>
-        <w:t xml:space="preserve"> of</w:t>
+        <w:t>Receiver Operating Characteristics(ROC) Curve of</w:t>
       </w:r>
       <w:r>
         <w:rPr>
@@ -4706,6 +4779,7 @@
         <w:rPr>
           <w:noProof/>
         </w:rPr>
+        <w:lastRenderedPageBreak/>
         <w:drawing>
           <wp:inline distT="0" distB="0" distL="0" distR="0" wp14:anchorId="16F954DB" wp14:editId="2097079C">
             <wp:extent cx="5029200" cy="4667250"/>
@@ -4752,6 +4826,27 @@
       <w:pPr>
         <w:jc w:val="center"/>
       </w:pPr>
+      <w:r>
+        <w:rPr>
+          <w:rFonts w:cstheme="minorHAnsi"/>
+          <w:i/>
+          <w:iCs/>
+        </w:rPr>
+        <w:t xml:space="preserve">Description: </w:t>
+      </w:r>
+      <w:r>
+        <w:rPr>
+          <w:rFonts w:cstheme="minorHAnsi"/>
+          <w:i/>
+          <w:iCs/>
+        </w:rPr>
+        <w:t>This is a ROC Curve Plot with the False Positive Rate on the x-axis and True Positive Rate on the y-axis.</w:t>
+      </w:r>
+    </w:p>
+    <w:p>
+      <w:pPr>
+        <w:jc w:val="center"/>
+      </w:pPr>
     </w:p>
     <w:p>
       <w:pPr>
@@ -4774,24 +4869,15 @@
           <w:i/>
           <w:iCs/>
         </w:rPr>
-        <w:t>10</w:t>
-      </w:r>
-      <w:r>
-        <w:rPr>
-          <w:rStyle w:val="Strong"/>
+        <w:t>10 :</w:t>
+      </w:r>
+      <w:proofErr w:type="gramEnd"/>
+      <w:r>
+        <w:rPr>
           <w:rFonts w:cstheme="minorHAnsi"/>
           <w:i/>
           <w:iCs/>
         </w:rPr>
-        <w:t xml:space="preserve"> :</w:t>
-      </w:r>
-      <w:proofErr w:type="gramEnd"/>
-      <w:r>
-        <w:rPr>
-          <w:rFonts w:cstheme="minorHAnsi"/>
-          <w:i/>
-          <w:iCs/>
-        </w:rPr>
         <w:t xml:space="preserve"> </w:t>
       </w:r>
       <w:r>
@@ -4799,14 +4885,7 @@
           <w:i/>
           <w:iCs/>
         </w:rPr>
-        <w:t>Classification Report</w:t>
-      </w:r>
-      <w:r>
-        <w:rPr>
-          <w:i/>
-          <w:iCs/>
-        </w:rPr>
-        <w:t xml:space="preserve"> of</w:t>
+        <w:t>Classification Report of</w:t>
       </w:r>
       <w:r>
         <w:rPr>
@@ -5385,7 +5464,63 @@
         </w:tc>
       </w:tr>
     </w:tbl>
-    <w:p/>
+    <w:p>
+      <w:pPr>
+        <w:jc w:val="center"/>
+        <w:rPr>
+          <w:rFonts w:cstheme="minorHAnsi"/>
+          <w:i/>
+          <w:iCs/>
+        </w:rPr>
+      </w:pPr>
+    </w:p>
+    <w:p>
+      <w:pPr>
+        <w:jc w:val="center"/>
+      </w:pPr>
+      <w:r>
+        <w:rPr>
+          <w:rFonts w:cstheme="minorHAnsi"/>
+          <w:i/>
+          <w:iCs/>
+        </w:rPr>
+        <w:t xml:space="preserve">Description: </w:t>
+      </w:r>
+      <w:r>
+        <w:rPr>
+          <w:rFonts w:cstheme="minorHAnsi"/>
+          <w:i/>
+          <w:iCs/>
+        </w:rPr>
+        <w:t xml:space="preserve">Classification Report for Logistic Regression with </w:t>
+      </w:r>
+      <w:proofErr w:type="spellStart"/>
+      <w:r>
+        <w:rPr>
+          <w:rFonts w:cstheme="minorHAnsi"/>
+          <w:i/>
+          <w:iCs/>
+        </w:rPr>
+        <w:t>UnderSampling</w:t>
+      </w:r>
+      <w:proofErr w:type="spellEnd"/>
+      <w:r>
+        <w:rPr>
+          <w:rFonts w:cstheme="minorHAnsi"/>
+          <w:i/>
+          <w:iCs/>
+        </w:rPr>
+        <w:t>.</w:t>
+      </w:r>
+      <w:r>
+        <w:rPr>
+          <w:rFonts w:cstheme="minorHAnsi"/>
+          <w:i/>
+          <w:iCs/>
+        </w:rPr>
+        <w:t xml:space="preserve"> From the report, we can see that our model has an improved accuracy of 0.66.</w:t>
+      </w:r>
+    </w:p>
     <w:p>
       <w:pPr>
         <w:pStyle w:val="Heading2"/>
@@ -5399,6 +5534,7 @@
           <w:rFonts w:asciiTheme="minorHAnsi" w:hAnsiTheme="minorHAnsi" w:cstheme="minorHAnsi"/>
           <w:color w:val="4472C4" w:themeColor="accent1"/>
         </w:rPr>
+        <w:lastRenderedPageBreak/>
         <w:t>Random Forest</w:t>
       </w:r>
     </w:p>
@@ -5413,7 +5549,6 @@
         <w:rPr>
           <w:rFonts w:asciiTheme="minorHAnsi" w:hAnsiTheme="minorHAnsi" w:cstheme="minorHAnsi"/>
         </w:rPr>
-        <w:lastRenderedPageBreak/>
         <w:t>In addition to Lasso Logistic Regression, we explored the application of a Random Forest classifier as our third predictive model for patient readmission within 30 days of initial hospitalization. The Random Forest algorithm is an ensemble learning method that leverages the collective decision-making of multiple decision trees. This approach often yields robust and accurate predictions, making it a valuable tool for complex classification tasks like ours.</w:t>
       </w:r>
     </w:p>
@@ -5683,7 +5818,14 @@
         <w:rPr>
           <w:rFonts w:asciiTheme="minorHAnsi" w:hAnsiTheme="minorHAnsi" w:cstheme="minorHAnsi"/>
         </w:rPr>
-        <w:t>By incorporating the Random Forest model into our analysis, we aimed to leverage its ensemble capabilities to capture complex relationships in the data and provide a more accurate and robust prediction of patient readmission within 30 days. The results of our Random Forest model will be discussed in subsequent sections, shedding light on its effectiveness in enhancing patient care and healthcare resource allocation.</w:t>
+        <w:t xml:space="preserve">By incorporating the Random Forest model into our analysis, we aimed to leverage its ensemble capabilities to capture complex relationships in the data and provide a more accurate and robust prediction of patient readmission within 30 days. The results of our Random Forest </w:t>
+      </w:r>
+      <w:r>
+        <w:rPr>
+          <w:rFonts w:asciiTheme="minorHAnsi" w:hAnsiTheme="minorHAnsi" w:cstheme="minorHAnsi"/>
+        </w:rPr>
+        <w:lastRenderedPageBreak/>
+        <w:t>model will be discussed in subsequent sections, shedding light on its effectiveness in enhancing patient care and healthcare resource allocation.</w:t>
       </w:r>
     </w:p>
     <w:p>
@@ -5720,7 +5862,6 @@
         <w:rPr>
           <w:rFonts w:asciiTheme="minorHAnsi" w:hAnsiTheme="minorHAnsi" w:cstheme="minorHAnsi"/>
         </w:rPr>
-        <w:lastRenderedPageBreak/>
         <w:t>Our third model employed the Random Forest classifier with class weights set to 'balanced' to address the class imbalance issue. Here are the results obtained from this model:</w:t>
       </w:r>
     </w:p>
@@ -5925,24 +6066,15 @@
           <w:i/>
           <w:iCs/>
         </w:rPr>
-        <w:t>)</w:t>
-      </w:r>
-      <w:r>
-        <w:rPr>
-          <w:rStyle w:val="Strong"/>
+        <w:t>) :</w:t>
+      </w:r>
+      <w:proofErr w:type="gramEnd"/>
+      <w:r>
+        <w:rPr>
           <w:rFonts w:cstheme="minorHAnsi"/>
           <w:i/>
           <w:iCs/>
         </w:rPr>
-        <w:t xml:space="preserve"> :</w:t>
-      </w:r>
-      <w:proofErr w:type="gramEnd"/>
-      <w:r>
-        <w:rPr>
-          <w:rFonts w:cstheme="minorHAnsi"/>
-          <w:i/>
-          <w:iCs/>
-        </w:rPr>
         <w:t xml:space="preserve"> </w:t>
       </w:r>
       <w:r>
@@ -5964,14 +6096,7 @@
           <w:i/>
           <w:iCs/>
         </w:rPr>
-        <w:t>Random Forest</w:t>
-      </w:r>
-      <w:r>
-        <w:rPr>
-          <w:i/>
-          <w:iCs/>
-        </w:rPr>
-        <w:t>.</w:t>
+        <w:t>Random Forest.</w:t>
       </w:r>
     </w:p>
     <w:p/>
@@ -6023,6 +6148,27 @@
         </w:drawing>
       </w:r>
     </w:p>
+    <w:p>
+      <w:pPr>
+        <w:jc w:val="center"/>
+      </w:pPr>
+      <w:r>
+        <w:rPr>
+          <w:rFonts w:cstheme="minorHAnsi"/>
+          <w:i/>
+          <w:iCs/>
+        </w:rPr>
+        <w:t xml:space="preserve">Description: </w:t>
+      </w:r>
+      <w:r>
+        <w:rPr>
+          <w:rFonts w:cstheme="minorHAnsi"/>
+          <w:i/>
+          <w:iCs/>
+        </w:rPr>
+        <w:t>This is a ROC Curve Plot with the False Positive Rate on the x-axis and True Positive Rate on the y-axis.</w:t>
+      </w:r>
+    </w:p>
     <w:p/>
     <w:p>
       <w:pPr>
@@ -6087,14 +6233,7 @@
           <w:i/>
           <w:iCs/>
         </w:rPr>
-        <w:t xml:space="preserve"> Matrix of Random Forest</w:t>
-      </w:r>
-      <w:r>
-        <w:rPr>
-          <w:i/>
-          <w:iCs/>
-        </w:rPr>
-        <w:t>.</w:t>
+        <w:t xml:space="preserve"> Matrix of Random Forest.</w:t>
       </w:r>
     </w:p>
     <w:p/>
@@ -6148,8 +6287,78 @@
     </w:p>
     <w:p>
       <w:pPr>
+        <w:pStyle w:val="NormalWeb"/>
         <w:jc w:val="center"/>
-      </w:pPr>
+        <w:rPr>
+          <w:rFonts w:asciiTheme="minorHAnsi" w:hAnsiTheme="minorHAnsi" w:cstheme="minorHAnsi"/>
+          <w:i/>
+          <w:iCs/>
+          <w:sz w:val="22"/>
+          <w:szCs w:val="22"/>
+        </w:rPr>
+      </w:pPr>
+      <w:r>
+        <w:rPr>
+          <w:rFonts w:asciiTheme="minorHAnsi" w:hAnsiTheme="minorHAnsi" w:cstheme="minorHAnsi"/>
+          <w:i/>
+          <w:iCs/>
+          <w:sz w:val="22"/>
+          <w:szCs w:val="22"/>
+        </w:rPr>
+        <w:t xml:space="preserve">Description: </w:t>
+      </w:r>
+      <w:r>
+        <w:rPr>
+          <w:rFonts w:asciiTheme="minorHAnsi" w:hAnsiTheme="minorHAnsi" w:cstheme="minorHAnsi"/>
+          <w:i/>
+          <w:iCs/>
+          <w:sz w:val="22"/>
+          <w:szCs w:val="22"/>
+        </w:rPr>
+        <w:t xml:space="preserve">Here is the confusion matrix of our </w:t>
+      </w:r>
+      <w:r>
+        <w:rPr>
+          <w:rFonts w:asciiTheme="minorHAnsi" w:hAnsiTheme="minorHAnsi" w:cstheme="minorHAnsi"/>
+          <w:i/>
+          <w:iCs/>
+          <w:sz w:val="22"/>
+          <w:szCs w:val="22"/>
+        </w:rPr>
+        <w:t>Random Forest</w:t>
+      </w:r>
+      <w:r>
+        <w:rPr>
+          <w:rFonts w:asciiTheme="minorHAnsi" w:hAnsiTheme="minorHAnsi" w:cstheme="minorHAnsi"/>
+          <w:i/>
+          <w:iCs/>
+          <w:sz w:val="22"/>
+          <w:szCs w:val="22"/>
+        </w:rPr>
+        <w:t xml:space="preserve">. It seems somewhat </w:t>
+      </w:r>
+      <w:proofErr w:type="gramStart"/>
+      <w:r>
+        <w:rPr>
+          <w:rFonts w:asciiTheme="minorHAnsi" w:hAnsiTheme="minorHAnsi" w:cstheme="minorHAnsi"/>
+          <w:i/>
+          <w:iCs/>
+          <w:sz w:val="22"/>
+          <w:szCs w:val="22"/>
+        </w:rPr>
+        <w:t>similar to</w:t>
+      </w:r>
+      <w:proofErr w:type="gramEnd"/>
+      <w:r>
+        <w:rPr>
+          <w:rFonts w:asciiTheme="minorHAnsi" w:hAnsiTheme="minorHAnsi" w:cstheme="minorHAnsi"/>
+          <w:i/>
+          <w:iCs/>
+          <w:sz w:val="22"/>
+          <w:szCs w:val="22"/>
+        </w:rPr>
+        <w:t xml:space="preserve"> our LASSO model.</w:t>
+      </w:r>
     </w:p>
     <w:p>
       <w:pPr>
@@ -6164,6 +6373,7 @@
         </w:rPr>
         <w:t xml:space="preserve">Figure </w:t>
       </w:r>
+      <w:proofErr w:type="gramStart"/>
       <w:r>
         <w:rPr>
           <w:rStyle w:val="Strong"/>
@@ -6171,17 +6381,9 @@
           <w:i/>
           <w:iCs/>
         </w:rPr>
-        <w:t>13</w:t>
-      </w:r>
-      <w:r>
-        <w:rPr>
-          <w:rStyle w:val="Strong"/>
-          <w:rFonts w:cstheme="minorHAnsi"/>
-          <w:i/>
-          <w:iCs/>
-        </w:rPr>
-        <w:t xml:space="preserve"> :</w:t>
-      </w:r>
+        <w:t>13 :</w:t>
+      </w:r>
+      <w:proofErr w:type="gramEnd"/>
       <w:r>
         <w:rPr>
           <w:rFonts w:cstheme="minorHAnsi"/>
@@ -6723,6 +6925,64 @@
       <w:pPr>
         <w:jc w:val="center"/>
       </w:pPr>
+      <w:r>
+        <w:rPr>
+          <w:rFonts w:cstheme="minorHAnsi"/>
+          <w:i/>
+          <w:iCs/>
+        </w:rPr>
+        <w:t xml:space="preserve">Description: </w:t>
+      </w:r>
+      <w:r>
+        <w:rPr>
+          <w:rFonts w:cstheme="minorHAnsi"/>
+          <w:i/>
+          <w:iCs/>
+        </w:rPr>
+        <w:t xml:space="preserve">Classification Report for </w:t>
+      </w:r>
+      <w:r>
+        <w:rPr>
+          <w:rFonts w:cstheme="minorHAnsi"/>
+          <w:i/>
+          <w:iCs/>
+        </w:rPr>
+        <w:t>Random Forest</w:t>
+      </w:r>
+      <w:r>
+        <w:rPr>
+          <w:rFonts w:cstheme="minorHAnsi"/>
+          <w:i/>
+          <w:iCs/>
+        </w:rPr>
+        <w:t>. From the report, we can see that our model has an improved accuracy of 0.6</w:t>
+      </w:r>
+      <w:r>
+        <w:rPr>
+          <w:rFonts w:cstheme="minorHAnsi"/>
+          <w:i/>
+          <w:iCs/>
+        </w:rPr>
+        <w:t>1</w:t>
+      </w:r>
+      <w:r>
+        <w:rPr>
+          <w:rFonts w:cstheme="minorHAnsi"/>
+          <w:i/>
+          <w:iCs/>
+        </w:rPr>
+        <w:t>.</w:t>
+      </w:r>
+    </w:p>
+    <w:p>
+      <w:pPr>
+        <w:jc w:val="center"/>
+      </w:pPr>
+    </w:p>
+    <w:p>
+      <w:pPr>
+        <w:jc w:val="center"/>
+      </w:pPr>
     </w:p>
     <w:p>
       <w:pPr>
@@ -6749,6 +7009,7 @@
           <w:szCs w:val="44"/>
           <w14:ligatures w14:val="none"/>
         </w:rPr>
+        <w:lastRenderedPageBreak/>
         <w:t>Conclusion</w:t>
       </w:r>
     </w:p>
@@ -6763,14 +7024,7 @@
         <w:rPr>
           <w:rFonts w:asciiTheme="minorHAnsi" w:hAnsiTheme="minorHAnsi" w:cstheme="minorHAnsi"/>
         </w:rPr>
-        <w:t xml:space="preserve">In this comprehensive analysis, we delved into the critical task of predicting patient readmission within 30 days of their initial hospitalization, a significant concern in the management of </w:t>
-      </w:r>
-      <w:r>
-        <w:rPr>
-          <w:rFonts w:asciiTheme="minorHAnsi" w:hAnsiTheme="minorHAnsi" w:cstheme="minorHAnsi"/>
-        </w:rPr>
-        <w:lastRenderedPageBreak/>
-        <w:t>diabetes and other chronic conditions. Our study revolved around the evaluation of three distinct predictive models: Lasso Logistic Regression, Lasso Logistic Regression with Under sampling, and Random Forest Classifier with Balanced Class Weights. Each model brought its unique strengths and considerations to the table, contributing to our understanding of this complex problem.</w:t>
+        <w:t>In this comprehensive analysis, we delved into the critical task of predicting patient readmission within 30 days of their initial hospitalization, a significant concern in the management of diabetes and other chronic conditions. Our study revolved around the evaluation of three distinct predictive models: Lasso Logistic Regression, Lasso Logistic Regression with Under sampling, and Random Forest Classifier with Balanced Class Weights. Each model brought its unique strengths and considerations to the table, contributing to our understanding of this complex problem.</w:t>
       </w:r>
     </w:p>
     <w:p>
@@ -6938,6 +7192,7 @@
           <w:szCs w:val="24"/>
           <w14:ligatures w14:val="none"/>
         </w:rPr>
+        <w:lastRenderedPageBreak/>
         <w:t>Feature Engineering:</w:t>
       </w:r>
       <w:r>
@@ -6976,7 +7231,6 @@
           <w:szCs w:val="24"/>
           <w14:ligatures w14:val="none"/>
         </w:rPr>
-        <w:lastRenderedPageBreak/>
         <w:t>Dimensionality Reduction:</w:t>
       </w:r>
       <w:r>

</xml_diff>